<commit_message>
docs : avancement rapport
</commit_message>
<xml_diff>
--- a/Rapport de stage tom.docx
+++ b/Rapport de stage tom.docx
@@ -282,57 +282,39 @@
         <w:jc w:val="center"/>
         <w:rPr>
           <w:rFonts w:ascii="Times New Roman" w:hAnsi="Times New Roman" w:cs="Times New Roman"/>
-          <w:sz w:val="24"/>
-          <w:szCs w:val="24"/>
-        </w:rPr>
-      </w:pPr>
-      <w:r>
-        <w:rPr>
-          <w:rFonts w:ascii="Times New Roman" w:hAnsi="Times New Roman" w:cs="Times New Roman"/>
-          <w:sz w:val="24"/>
-          <w:szCs w:val="24"/>
+          <w:sz w:val="40"/>
+          <w:szCs w:val="40"/>
+        </w:rPr>
+      </w:pPr>
+      <w:r>
+        <w:rPr>
+          <w:rFonts w:ascii="Times New Roman" w:hAnsi="Times New Roman" w:cs="Times New Roman"/>
+          <w:sz w:val="40"/>
+          <w:szCs w:val="40"/>
         </w:rPr>
         <w:t xml:space="preserve">Implémentation du protocole </w:t>
       </w:r>
       <w:r>
         <w:rPr>
           <w:rFonts w:ascii="Times New Roman" w:hAnsi="Times New Roman" w:cs="Times New Roman"/>
-          <w:sz w:val="24"/>
-          <w:szCs w:val="24"/>
-        </w:rPr>
-        <w:t xml:space="preserve">de </w:t>
-      </w:r>
-      <w:proofErr w:type="spellStart"/>
-      <w:r>
-        <w:rPr>
-          <w:rFonts w:ascii="Times New Roman" w:hAnsi="Times New Roman" w:cs="Times New Roman"/>
-          <w:sz w:val="24"/>
-          <w:szCs w:val="24"/>
-        </w:rPr>
-        <w:t>membership</w:t>
-      </w:r>
-      <w:proofErr w:type="spellEnd"/>
-      <w:r>
-        <w:rPr>
-          <w:rFonts w:ascii="Times New Roman" w:hAnsi="Times New Roman" w:cs="Times New Roman"/>
-          <w:sz w:val="24"/>
-          <w:szCs w:val="24"/>
-        </w:rPr>
-        <w:t xml:space="preserve"> </w:t>
-      </w:r>
-      <w:r>
-        <w:rPr>
-          <w:rFonts w:ascii="Times New Roman" w:hAnsi="Times New Roman" w:cs="Times New Roman"/>
-          <w:sz w:val="24"/>
-          <w:szCs w:val="24"/>
+          <w:sz w:val="40"/>
+          <w:szCs w:val="40"/>
+        </w:rPr>
+        <w:t xml:space="preserve">de membership </w:t>
+      </w:r>
+      <w:r>
+        <w:rPr>
+          <w:rFonts w:ascii="Times New Roman" w:hAnsi="Times New Roman" w:cs="Times New Roman"/>
+          <w:sz w:val="40"/>
+          <w:szCs w:val="40"/>
         </w:rPr>
         <w:t>SWIM à un logiciel d’édition collaborative</w:t>
       </w:r>
       <w:r>
         <w:rPr>
           <w:rFonts w:ascii="Times New Roman" w:hAnsi="Times New Roman" w:cs="Times New Roman"/>
-          <w:sz w:val="24"/>
-          <w:szCs w:val="24"/>
+          <w:sz w:val="40"/>
+          <w:szCs w:val="40"/>
         </w:rPr>
         <w:t xml:space="preserve"> de texte</w:t>
       </w:r>
@@ -539,25 +521,7 @@
           <w:sz w:val="24"/>
           <w:szCs w:val="24"/>
         </w:rPr>
-        <w:t>Mendez-</w:t>
-      </w:r>
-      <w:proofErr w:type="spellStart"/>
-      <w:r>
-        <w:rPr>
-          <w:rFonts w:ascii="Times New Roman" w:hAnsi="Times New Roman" w:cs="Times New Roman"/>
-          <w:sz w:val="24"/>
-          <w:szCs w:val="24"/>
-        </w:rPr>
-        <w:t>Porcel</w:t>
-      </w:r>
-      <w:proofErr w:type="spellEnd"/>
-      <w:r>
-        <w:rPr>
-          <w:rFonts w:ascii="Times New Roman" w:hAnsi="Times New Roman" w:cs="Times New Roman"/>
-          <w:sz w:val="24"/>
-          <w:szCs w:val="24"/>
-        </w:rPr>
-        <w:t xml:space="preserve"> Tom</w:t>
+        <w:t>Mendez-Porcel Tom</w:t>
       </w:r>
     </w:p>
     <w:p>
@@ -638,6 +602,25 @@
         </w:rPr>
         <w:lastRenderedPageBreak/>
         <w:t>Remerciements</w:t>
+      </w:r>
+    </w:p>
+    <w:p>
+      <w:pPr>
+        <w:spacing w:line="360" w:lineRule="auto"/>
+        <w:rPr>
+          <w:rFonts w:ascii="Times New Roman" w:hAnsi="Times New Roman" w:cs="Times New Roman"/>
+          <w:sz w:val="24"/>
+          <w:szCs w:val="24"/>
+        </w:rPr>
+      </w:pPr>
+      <w:r>
+        <w:rPr>
+          <w:rFonts w:ascii="Times New Roman" w:hAnsi="Times New Roman" w:cs="Times New Roman"/>
+          <w:color w:val="70AD47" w:themeColor="accent6"/>
+          <w:sz w:val="24"/>
+          <w:szCs w:val="24"/>
+        </w:rPr>
+        <w:t>A faire</w:t>
       </w:r>
       <w:r>
         <w:rPr>
@@ -2054,8 +2037,275 @@
     </w:p>
     <w:p>
       <w:pPr>
-        <w:spacing w:line="360" w:lineRule="auto"/>
-        <w:jc w:val="center"/>
+        <w:pStyle w:val="Titre2"/>
+      </w:pPr>
+      <w:r>
+        <w:t>Présentation du LORIA</w:t>
+      </w:r>
+    </w:p>
+    <w:p>
+      <w:pPr>
+        <w:spacing w:line="360" w:lineRule="auto"/>
+      </w:pPr>
+      <w:r>
+        <w:t xml:space="preserve">Le LORIA (Laboratoire Lorrain de Recherche en Informatique et ses Applications) est une Unité Mixte de Recherche composée du Centre National de la Recherche </w:t>
+      </w:r>
+      <w:r>
+        <w:t>Scientifique</w:t>
+      </w:r>
+      <w:r>
+        <w:t xml:space="preserve"> (CNRS), de l’Université de Lorrain</w:t>
+      </w:r>
+      <w:r>
+        <w:t>e</w:t>
+      </w:r>
+      <w:r>
+        <w:t>, et de l’Inria. Créé en 1997 le LORIA s’engage dans la recherche fondamentale et appliquée en sciences informatiques. Le centre de Nancy est composé de 28 équipes de recherches reparties dans les 5 départements suivants :</w:t>
+      </w:r>
+    </w:p>
+    <w:p>
+      <w:pPr>
+        <w:spacing w:line="360" w:lineRule="auto"/>
+        <w:ind w:firstLine="708"/>
+      </w:pPr>
+      <w:r>
+        <w:t>— Département 1 : Algorithmique, calcul, image et géométrie</w:t>
+      </w:r>
+    </w:p>
+    <w:p>
+      <w:pPr>
+        <w:spacing w:line="360" w:lineRule="auto"/>
+        <w:ind w:firstLine="708"/>
+      </w:pPr>
+      <w:r>
+        <w:t>— Département 2 : Méthodes formelles</w:t>
+      </w:r>
+    </w:p>
+    <w:p>
+      <w:pPr>
+        <w:spacing w:line="360" w:lineRule="auto"/>
+        <w:ind w:firstLine="708"/>
+      </w:pPr>
+      <w:r>
+        <w:t>— Département 3 : Réseaux, systèmes et services</w:t>
+      </w:r>
+    </w:p>
+    <w:p>
+      <w:pPr>
+        <w:spacing w:line="360" w:lineRule="auto"/>
+        <w:ind w:firstLine="708"/>
+      </w:pPr>
+      <w:r>
+        <w:t>— Département 4 : Traitement automatique des langues et des connaissances</w:t>
+      </w:r>
+    </w:p>
+    <w:p>
+      <w:pPr>
+        <w:spacing w:line="360" w:lineRule="auto"/>
+        <w:ind w:firstLine="708"/>
+      </w:pPr>
+      <w:r>
+        <w:t xml:space="preserve">— Département 5 : Systèmes complexes, intelligence </w:t>
+      </w:r>
+      <w:r>
+        <w:t>artificielle</w:t>
+      </w:r>
+      <w:r>
+        <w:t xml:space="preserve"> et robotique</w:t>
+      </w:r>
+    </w:p>
+    <w:p>
+      <w:pPr>
+        <w:spacing w:line="360" w:lineRule="auto"/>
+        <w:rPr>
+          <w:i/>
+          <w:iCs/>
+        </w:rPr>
+      </w:pPr>
+      <w:r>
+        <w:rPr>
+          <w:i/>
+          <w:iCs/>
+        </w:rPr>
+        <w:t>Source : Site internet du LORIA</w:t>
+      </w:r>
+    </w:p>
+    <w:p>
+      <w:pPr>
+        <w:pStyle w:val="Titre2"/>
+      </w:pPr>
+      <w:r>
+        <w:t xml:space="preserve">Présentation de </w:t>
+      </w:r>
+      <w:r>
+        <w:t xml:space="preserve">l’équipe </w:t>
+      </w:r>
+      <w:r>
+        <w:t>COAST</w:t>
+      </w:r>
+    </w:p>
+    <w:p>
+      <w:pPr>
+        <w:pStyle w:val="NormalWeb"/>
+        <w:spacing w:before="0" w:beforeAutospacing="0" w:after="150" w:afterAutospacing="0"/>
+        <w:jc w:val="both"/>
+        <w:rPr>
+          <w:rFonts w:ascii="Noto sans" w:hAnsi="Noto sans"/>
+          <w:color w:val="333333"/>
+          <w:sz w:val="21"/>
+          <w:szCs w:val="21"/>
+        </w:rPr>
+      </w:pPr>
+      <w:r>
+        <w:rPr>
+          <w:rFonts w:ascii="Noto sans" w:hAnsi="Noto sans"/>
+          <w:color w:val="333333"/>
+          <w:sz w:val="21"/>
+          <w:szCs w:val="21"/>
+        </w:rPr>
+        <w:t>L’équipe COAST s’intéresse au développement de services pour l’hébergement d’équipes et d’entreprises distribuées (ou virtuelles) sur Internet. Les services considérés incluent des services de partage d’objets, de communication, de gestion de tâches, de maintien d’une conscience de groupe, d’aide à la prise de décisions.</w:t>
+      </w:r>
+    </w:p>
+    <w:p>
+      <w:pPr>
+        <w:pStyle w:val="NormalWeb"/>
+        <w:spacing w:before="0" w:beforeAutospacing="0" w:after="150" w:afterAutospacing="0"/>
+        <w:jc w:val="both"/>
+        <w:rPr>
+          <w:rFonts w:ascii="Noto sans" w:hAnsi="Noto sans"/>
+          <w:color w:val="333333"/>
+          <w:sz w:val="21"/>
+          <w:szCs w:val="21"/>
+        </w:rPr>
+      </w:pPr>
+      <w:r>
+        <w:rPr>
+          <w:rFonts w:ascii="Noto sans" w:hAnsi="Noto sans"/>
+          <w:color w:val="333333"/>
+          <w:sz w:val="21"/>
+          <w:szCs w:val="21"/>
+        </w:rPr>
+        <w:t>Nous nous intéressons plus particulièrement aux applications de co-conception et/ou de co-ingénierie pour des domaines variés (Génie Logiciel, Architecture, Formation-Apprentissage).</w:t>
+      </w:r>
+    </w:p>
+    <w:p>
+      <w:r>
+        <w:t xml:space="preserve">Ses axes </w:t>
+      </w:r>
+      <w:r>
+        <w:t xml:space="preserve">thématiques </w:t>
+      </w:r>
+      <w:r>
+        <w:t>sont les suivants :</w:t>
+      </w:r>
+    </w:p>
+    <w:p>
+      <w:pPr>
+        <w:numPr>
+          <w:ilvl w:val="0"/>
+          <w:numId w:val="4"/>
+        </w:numPr>
+        <w:spacing w:before="100" w:beforeAutospacing="1" w:after="100" w:afterAutospacing="1" w:line="240" w:lineRule="auto"/>
+        <w:rPr>
+          <w:rFonts w:ascii="Noto sans" w:hAnsi="Noto sans"/>
+          <w:color w:val="333333"/>
+          <w:sz w:val="21"/>
+          <w:szCs w:val="21"/>
+        </w:rPr>
+      </w:pPr>
+      <w:r>
+        <w:rPr>
+          <w:rFonts w:ascii="Noto sans" w:hAnsi="Noto sans"/>
+          <w:color w:val="333333"/>
+          <w:sz w:val="21"/>
+          <w:szCs w:val="21"/>
+        </w:rPr>
+        <w:t>Systèmes collaboratifs distribués</w:t>
+      </w:r>
+    </w:p>
+    <w:p>
+      <w:pPr>
+        <w:numPr>
+          <w:ilvl w:val="0"/>
+          <w:numId w:val="4"/>
+        </w:numPr>
+        <w:spacing w:before="100" w:beforeAutospacing="1" w:after="100" w:afterAutospacing="1" w:line="240" w:lineRule="auto"/>
+        <w:rPr>
+          <w:rFonts w:ascii="Noto sans" w:hAnsi="Noto sans"/>
+          <w:color w:val="333333"/>
+          <w:sz w:val="21"/>
+          <w:szCs w:val="21"/>
+        </w:rPr>
+      </w:pPr>
+      <w:r>
+        <w:rPr>
+          <w:rFonts w:ascii="Noto sans" w:hAnsi="Noto sans"/>
+          <w:color w:val="333333"/>
+          <w:sz w:val="21"/>
+          <w:szCs w:val="21"/>
+        </w:rPr>
+        <w:t>Gestion des processus “business” et service informatique</w:t>
+      </w:r>
+    </w:p>
+    <w:p>
+      <w:pPr>
+        <w:numPr>
+          <w:ilvl w:val="0"/>
+          <w:numId w:val="4"/>
+        </w:numPr>
+        <w:spacing w:before="100" w:beforeAutospacing="1" w:after="100" w:afterAutospacing="1" w:line="240" w:lineRule="auto"/>
+        <w:rPr>
+          <w:rFonts w:ascii="Noto sans" w:hAnsi="Noto sans"/>
+          <w:color w:val="333333"/>
+          <w:sz w:val="21"/>
+          <w:szCs w:val="21"/>
+        </w:rPr>
+      </w:pPr>
+      <w:r>
+        <w:rPr>
+          <w:rFonts w:ascii="Noto sans" w:hAnsi="Noto sans"/>
+          <w:color w:val="333333"/>
+          <w:sz w:val="21"/>
+          <w:szCs w:val="21"/>
+        </w:rPr>
+        <w:t>Interopérabilité et modélisation d’entreprise</w:t>
+      </w:r>
+    </w:p>
+    <w:p>
+      <w:pPr>
+        <w:spacing w:before="100" w:beforeAutospacing="1" w:after="100" w:afterAutospacing="1" w:line="240" w:lineRule="auto"/>
+        <w:rPr>
+          <w:rFonts w:ascii="Noto sans" w:hAnsi="Noto sans"/>
+          <w:color w:val="333333"/>
+          <w:sz w:val="21"/>
+          <w:szCs w:val="21"/>
+        </w:rPr>
+      </w:pPr>
+      <w:r>
+        <w:t>L’équipe COAST est composée d’une chargé</w:t>
+      </w:r>
+      <w:r>
+        <w:t>e</w:t>
+      </w:r>
+      <w:r>
+        <w:t xml:space="preserve"> de recherche, de huit membres de facultés (professeurs ou maîtres de conférence</w:t>
+      </w:r>
+      <w:r>
+        <w:t>s</w:t>
+      </w:r>
+      <w:r>
+        <w:t>), d’un ingénieur de recherche, de 8 étudiants en thèse, d’un ATER et de trois assistantes administratives.</w:t>
+      </w:r>
+      <w:r>
+        <w:rPr>
+          <w:color w:val="70AD47" w:themeColor="accent6"/>
+        </w:rPr>
+        <w:t xml:space="preserve"> A REDEMANDER A MATTHIEU</w:t>
+      </w:r>
+    </w:p>
+    <w:p>
+      <w:pPr>
+        <w:spacing w:line="360" w:lineRule="auto"/>
         <w:rPr>
           <w:rFonts w:ascii="Times New Roman" w:hAnsi="Times New Roman" w:cs="Times New Roman"/>
           <w:color w:val="538135" w:themeColor="accent6" w:themeShade="BF"/>
@@ -2063,55 +2313,96 @@
           <w:szCs w:val="24"/>
         </w:rPr>
       </w:pPr>
-      <w:r>
+    </w:p>
+    <w:p>
+      <w:pPr>
+        <w:spacing w:line="360" w:lineRule="auto"/>
         <w:rPr>
           <w:rFonts w:ascii="Times New Roman" w:hAnsi="Times New Roman" w:cs="Times New Roman"/>
           <w:color w:val="538135" w:themeColor="accent6" w:themeShade="BF"/>
           <w:sz w:val="24"/>
           <w:szCs w:val="24"/>
         </w:rPr>
-        <w:t>Présentation LORIA et COAST</w:t>
-      </w:r>
-    </w:p>
-    <w:p>
-      <w:pPr>
-        <w:spacing w:line="360" w:lineRule="auto"/>
-        <w:jc w:val="center"/>
-        <w:rPr>
-          <w:rFonts w:ascii="Times New Roman" w:hAnsi="Times New Roman" w:cs="Times New Roman"/>
-          <w:color w:val="538135" w:themeColor="accent6" w:themeShade="BF"/>
-          <w:sz w:val="24"/>
-          <w:szCs w:val="24"/>
-        </w:rPr>
-      </w:pPr>
-      <w:r>
-        <w:rPr>
-          <w:rFonts w:ascii="Times New Roman" w:hAnsi="Times New Roman" w:cs="Times New Roman"/>
-          <w:color w:val="538135" w:themeColor="accent6" w:themeShade="BF"/>
-          <w:sz w:val="24"/>
-          <w:szCs w:val="24"/>
-        </w:rPr>
-        <w:t>Explication TRES vague du sujet</w:t>
-      </w:r>
-    </w:p>
-    <w:p>
-      <w:pPr>
-        <w:spacing w:line="360" w:lineRule="auto"/>
-        <w:jc w:val="center"/>
-        <w:rPr>
-          <w:rFonts w:ascii="Times New Roman" w:hAnsi="Times New Roman" w:cs="Times New Roman"/>
-          <w:sz w:val="24"/>
-          <w:szCs w:val="24"/>
-        </w:rPr>
-      </w:pPr>
-      <w:r>
-        <w:rPr>
-          <w:rFonts w:ascii="Times New Roman" w:hAnsi="Times New Roman" w:cs="Times New Roman"/>
-          <w:color w:val="538135" w:themeColor="accent6" w:themeShade="BF"/>
-          <w:sz w:val="24"/>
-          <w:szCs w:val="24"/>
-        </w:rPr>
-        <w:t>Annonce du plan</w:t>
+      </w:pPr>
+      <w:r>
+        <w:rPr>
+          <w:rFonts w:ascii="Times New Roman" w:hAnsi="Times New Roman" w:cs="Times New Roman"/>
+          <w:sz w:val="24"/>
+          <w:szCs w:val="24"/>
+        </w:rPr>
+        <w:t xml:space="preserve">L’objectif de mon stage au sein de cette équipe est d’ajouter une fonctionnalité au logiciel MUTE qui consiste à suivre les collaborateurs connectés à l’application. On </w:t>
+      </w:r>
+      <w:r>
+        <w:rPr>
+          <w:rFonts w:ascii="Times New Roman" w:hAnsi="Times New Roman" w:cs="Times New Roman"/>
+          <w:sz w:val="24"/>
+          <w:szCs w:val="24"/>
+        </w:rPr>
+        <w:t>reviendra</w:t>
+      </w:r>
+      <w:r>
+        <w:rPr>
+          <w:rFonts w:ascii="Times New Roman" w:hAnsi="Times New Roman" w:cs="Times New Roman"/>
+          <w:sz w:val="24"/>
+          <w:szCs w:val="24"/>
+        </w:rPr>
+        <w:t xml:space="preserve"> plus en détail sur le sujet dès le </w:t>
+      </w:r>
+      <w:r>
+        <w:rPr>
+          <w:rFonts w:ascii="Times New Roman" w:hAnsi="Times New Roman" w:cs="Times New Roman"/>
+          <w:sz w:val="24"/>
+          <w:szCs w:val="24"/>
+        </w:rPr>
+        <w:t>début</w:t>
+      </w:r>
+      <w:r>
+        <w:rPr>
+          <w:rFonts w:ascii="Times New Roman" w:hAnsi="Times New Roman" w:cs="Times New Roman"/>
+          <w:sz w:val="24"/>
+          <w:szCs w:val="24"/>
+        </w:rPr>
+        <w:t xml:space="preserve"> de la prochaine partie,</w:t>
+      </w:r>
+      <w:r>
+        <w:rPr>
+          <w:rFonts w:ascii="Times New Roman" w:hAnsi="Times New Roman" w:cs="Times New Roman"/>
+          <w:sz w:val="24"/>
+          <w:szCs w:val="24"/>
+        </w:rPr>
+        <w:t xml:space="preserve"> nous ferons ensuite </w:t>
+      </w:r>
+      <w:r>
+        <w:rPr>
+          <w:rFonts w:ascii="Times New Roman" w:hAnsi="Times New Roman" w:cs="Times New Roman"/>
+          <w:sz w:val="24"/>
+          <w:szCs w:val="24"/>
+        </w:rPr>
+        <w:t>quelques explications théoriques</w:t>
+      </w:r>
+      <w:r>
+        <w:rPr>
+          <w:rFonts w:ascii="Times New Roman" w:hAnsi="Times New Roman" w:cs="Times New Roman"/>
+          <w:sz w:val="24"/>
+          <w:szCs w:val="24"/>
+        </w:rPr>
+        <w:t xml:space="preserve"> nécessaires avant de passer en revue chacune des 3 phases </w:t>
+      </w:r>
+      <w:r>
+        <w:rPr>
+          <w:rFonts w:ascii="Times New Roman" w:hAnsi="Times New Roman" w:cs="Times New Roman"/>
+          <w:sz w:val="24"/>
+          <w:szCs w:val="24"/>
+        </w:rPr>
+        <w:t>du stage</w:t>
+      </w:r>
+      <w:r>
+        <w:rPr>
+          <w:rFonts w:ascii="Times New Roman" w:hAnsi="Times New Roman" w:cs="Times New Roman"/>
+          <w:sz w:val="24"/>
+          <w:szCs w:val="24"/>
+        </w:rPr>
+        <w:t xml:space="preserve"> chronologiquement.</w:t>
       </w:r>
       <w:r>
         <w:rPr>
@@ -2183,43 +2474,7 @@
           <w:sz w:val="24"/>
           <w:szCs w:val="24"/>
         </w:rPr>
-        <w:t>MUTE (Multi-</w:t>
-      </w:r>
-      <w:proofErr w:type="spellStart"/>
-      <w:r>
-        <w:rPr>
-          <w:rFonts w:ascii="Times New Roman" w:hAnsi="Times New Roman" w:cs="Times New Roman"/>
-          <w:sz w:val="24"/>
-          <w:szCs w:val="24"/>
-        </w:rPr>
-        <w:t>Users</w:t>
-      </w:r>
-      <w:proofErr w:type="spellEnd"/>
-      <w:r>
-        <w:rPr>
-          <w:rFonts w:ascii="Times New Roman" w:hAnsi="Times New Roman" w:cs="Times New Roman"/>
-          <w:sz w:val="24"/>
-          <w:szCs w:val="24"/>
-        </w:rPr>
-        <w:t xml:space="preserve"> </w:t>
-      </w:r>
-      <w:proofErr w:type="spellStart"/>
-      <w:r>
-        <w:rPr>
-          <w:rFonts w:ascii="Times New Roman" w:hAnsi="Times New Roman" w:cs="Times New Roman"/>
-          <w:sz w:val="24"/>
-          <w:szCs w:val="24"/>
-        </w:rPr>
-        <w:t>Text</w:t>
-      </w:r>
-      <w:proofErr w:type="spellEnd"/>
-      <w:r>
-        <w:rPr>
-          <w:rFonts w:ascii="Times New Roman" w:hAnsi="Times New Roman" w:cs="Times New Roman"/>
-          <w:sz w:val="24"/>
-          <w:szCs w:val="24"/>
-        </w:rPr>
-        <w:t xml:space="preserve"> Editing) est </w:t>
+        <w:t xml:space="preserve">MUTE (Multi-Users Text Editing) est </w:t>
       </w:r>
       <w:r>
         <w:rPr>
@@ -4648,11 +4903,9 @@
                       <wps:txbx>
                         <w:txbxContent>
                           <w:p>
-                            <w:proofErr w:type="gramStart"/>
                             <w:r>
                               <w:t>Ou</w:t>
                             </w:r>
-                            <w:proofErr w:type="gramEnd"/>
                           </w:p>
                         </w:txbxContent>
                       </wps:txbx>
@@ -4680,11 +4933,9 @@
                 <v:textbox>
                   <w:txbxContent>
                     <w:p>
-                      <w:proofErr w:type="gramStart"/>
                       <w:r>
                         <w:t>Ou</w:t>
                       </w:r>
-                      <w:proofErr w:type="gramEnd"/>
                     </w:p>
                   </w:txbxContent>
                 </v:textbox>
@@ -5811,18 +6062,8 @@
           <w:sz w:val="24"/>
           <w:szCs w:val="24"/>
         </w:rPr>
-        <w:t xml:space="preserve"> de </w:t>
-      </w:r>
-      <w:proofErr w:type="spellStart"/>
-      <w:r>
-        <w:rPr>
-          <w:rFonts w:ascii="Times New Roman" w:hAnsi="Times New Roman" w:cs="Times New Roman"/>
-          <w:sz w:val="24"/>
-          <w:szCs w:val="24"/>
-        </w:rPr>
-        <w:t>membership</w:t>
-      </w:r>
-      <w:proofErr w:type="spellEnd"/>
+        <w:t xml:space="preserve"> de membership</w:t>
+      </w:r>
     </w:p>
     <w:p>
       <w:pPr>
@@ -5840,25 +6081,7 @@
           <w:sz w:val="24"/>
           <w:szCs w:val="24"/>
         </w:rPr>
-        <w:t xml:space="preserve">Un protocole de </w:t>
-      </w:r>
-      <w:proofErr w:type="spellStart"/>
-      <w:r>
-        <w:rPr>
-          <w:rFonts w:ascii="Times New Roman" w:hAnsi="Times New Roman" w:cs="Times New Roman"/>
-          <w:sz w:val="24"/>
-          <w:szCs w:val="24"/>
-        </w:rPr>
-        <w:t>membership</w:t>
-      </w:r>
-      <w:proofErr w:type="spellEnd"/>
-      <w:r>
-        <w:rPr>
-          <w:rFonts w:ascii="Times New Roman" w:hAnsi="Times New Roman" w:cs="Times New Roman"/>
-          <w:sz w:val="24"/>
-          <w:szCs w:val="24"/>
-        </w:rPr>
-        <w:t xml:space="preserve"> est justement un </w:t>
+        <w:t xml:space="preserve">Un protocole de membership est justement un </w:t>
       </w:r>
       <w:r>
         <w:rPr>
@@ -5930,25 +6153,7 @@
           <w:sz w:val="24"/>
           <w:szCs w:val="24"/>
         </w:rPr>
-        <w:t xml:space="preserve"> le protocole de </w:t>
-      </w:r>
-      <w:proofErr w:type="spellStart"/>
-      <w:r>
-        <w:rPr>
-          <w:rFonts w:ascii="Times New Roman" w:hAnsi="Times New Roman" w:cs="Times New Roman"/>
-          <w:sz w:val="24"/>
-          <w:szCs w:val="24"/>
-        </w:rPr>
-        <w:t>membership</w:t>
-      </w:r>
-      <w:proofErr w:type="spellEnd"/>
-      <w:r>
-        <w:rPr>
-          <w:rFonts w:ascii="Times New Roman" w:hAnsi="Times New Roman" w:cs="Times New Roman"/>
-          <w:sz w:val="24"/>
-          <w:szCs w:val="24"/>
-        </w:rPr>
-        <w:t xml:space="preserve"> SWIM (sur lequel ont reviendras dans la prochaine partie) à MUTE</w:t>
+        <w:t xml:space="preserve"> le protocole de membership SWIM (sur lequel ont reviendras dans la prochaine partie) à MUTE</w:t>
       </w:r>
       <w:r>
         <w:rPr>
@@ -6066,7 +6271,39 @@
           <w:sz w:val="24"/>
           <w:szCs w:val="24"/>
         </w:rPr>
-        <w:t xml:space="preserve"> d’intégration dans MUTE.</w:t>
+        <w:t xml:space="preserve"> d’intégration dans MUTE</w:t>
+      </w:r>
+      <w:r>
+        <w:rPr>
+          <w:rFonts w:ascii="Times New Roman" w:hAnsi="Times New Roman" w:cs="Times New Roman"/>
+          <w:sz w:val="24"/>
+          <w:szCs w:val="24"/>
+        </w:rPr>
+        <w:t xml:space="preserve"> (cf </w:t>
+      </w:r>
+      <w:r>
+        <w:rPr>
+          <w:rFonts w:ascii="Times New Roman" w:hAnsi="Times New Roman" w:cs="Times New Roman"/>
+          <w:sz w:val="24"/>
+          <w:szCs w:val="24"/>
+        </w:rPr>
+        <w:t>planning</w:t>
+      </w:r>
+      <w:r>
+        <w:rPr>
+          <w:rFonts w:ascii="Times New Roman" w:hAnsi="Times New Roman" w:cs="Times New Roman"/>
+          <w:sz w:val="24"/>
+          <w:szCs w:val="24"/>
+        </w:rPr>
+        <w:t xml:space="preserve"> ci-dessous)</w:t>
+      </w:r>
+      <w:r>
+        <w:rPr>
+          <w:rFonts w:ascii="Times New Roman" w:hAnsi="Times New Roman" w:cs="Times New Roman"/>
+          <w:sz w:val="24"/>
+          <w:szCs w:val="24"/>
+        </w:rPr>
+        <w:t>.</w:t>
       </w:r>
     </w:p>
     <w:p>
@@ -6226,25 +6463,7 @@
           <w:sz w:val="24"/>
           <w:szCs w:val="24"/>
         </w:rPr>
-        <w:t>Pour cela, mon tuteur avait préparé plusieurs documents sur lesquels je pouvais me baser (</w:t>
-      </w:r>
-      <w:proofErr w:type="spellStart"/>
-      <w:r>
-        <w:rPr>
-          <w:rFonts w:ascii="Times New Roman" w:hAnsi="Times New Roman" w:cs="Times New Roman"/>
-          <w:sz w:val="24"/>
-          <w:szCs w:val="24"/>
-        </w:rPr>
-        <w:t>cf</w:t>
-      </w:r>
-      <w:proofErr w:type="spellEnd"/>
-      <w:r>
-        <w:rPr>
-          <w:rFonts w:ascii="Times New Roman" w:hAnsi="Times New Roman" w:cs="Times New Roman"/>
-          <w:sz w:val="24"/>
-          <w:szCs w:val="24"/>
-        </w:rPr>
-        <w:t xml:space="preserve"> bibliographie)</w:t>
+        <w:t>Pour cela, mon tuteur avait préparé plusieurs documents sur lesquels je pouvais me baser (cf bibliographie)</w:t>
       </w:r>
     </w:p>
     <w:p>
@@ -6309,6 +6528,27 @@
         <w:jc w:val="both"/>
         <w:rPr>
           <w:rFonts w:ascii="Times New Roman" w:hAnsi="Times New Roman" w:cs="Times New Roman"/>
+          <w:color w:val="70AD47" w:themeColor="accent6"/>
+          <w:sz w:val="24"/>
+          <w:szCs w:val="24"/>
+        </w:rPr>
+      </w:pPr>
+      <w:r>
+        <w:rPr>
+          <w:rFonts w:ascii="Times New Roman" w:hAnsi="Times New Roman" w:cs="Times New Roman"/>
+          <w:color w:val="70AD47" w:themeColor="accent6"/>
+          <w:sz w:val="24"/>
+          <w:szCs w:val="24"/>
+        </w:rPr>
+        <w:t>TODO</w:t>
+      </w:r>
+    </w:p>
+    <w:p>
+      <w:pPr>
+        <w:spacing w:line="360" w:lineRule="auto"/>
+        <w:jc w:val="both"/>
+        <w:rPr>
+          <w:rFonts w:ascii="Times New Roman" w:hAnsi="Times New Roman" w:cs="Times New Roman"/>
           <w:sz w:val="24"/>
           <w:szCs w:val="24"/>
         </w:rPr>
@@ -6368,25 +6608,7 @@
           <w:sz w:val="24"/>
           <w:szCs w:val="24"/>
         </w:rPr>
-        <w:t xml:space="preserve"> à la réalisation d’une tâche par plusieurs machines (ou « </w:t>
-      </w:r>
-      <w:proofErr w:type="spellStart"/>
-      <w:r>
-        <w:rPr>
-          <w:rFonts w:ascii="Times New Roman" w:hAnsi="Times New Roman" w:cs="Times New Roman"/>
-          <w:sz w:val="24"/>
-          <w:szCs w:val="24"/>
-        </w:rPr>
-        <w:t>node</w:t>
-      </w:r>
-      <w:proofErr w:type="spellEnd"/>
-      <w:r>
-        <w:rPr>
-          <w:rFonts w:ascii="Times New Roman" w:hAnsi="Times New Roman" w:cs="Times New Roman"/>
-          <w:sz w:val="24"/>
-          <w:szCs w:val="24"/>
-        </w:rPr>
-        <w:t> » en anglais)</w:t>
+        <w:t xml:space="preserve"> à la réalisation d’une tâche par plusieurs machines (ou « node » en anglais)</w:t>
       </w:r>
       <w:r>
         <w:rPr>
@@ -6540,43 +6762,23 @@
           <w:sz w:val="24"/>
           <w:szCs w:val="24"/>
         </w:rPr>
-        <w:t>CRDT signifie « </w:t>
-      </w:r>
-      <w:proofErr w:type="spellStart"/>
-      <w:r>
-        <w:rPr>
-          <w:rFonts w:ascii="Times New Roman" w:hAnsi="Times New Roman" w:cs="Times New Roman"/>
-          <w:sz w:val="24"/>
-          <w:szCs w:val="24"/>
-        </w:rPr>
-        <w:t>Conflict</w:t>
-      </w:r>
-      <w:proofErr w:type="spellEnd"/>
-      <w:r>
-        <w:rPr>
-          <w:rFonts w:ascii="Times New Roman" w:hAnsi="Times New Roman" w:cs="Times New Roman"/>
-          <w:sz w:val="24"/>
-          <w:szCs w:val="24"/>
-        </w:rPr>
-        <w:t xml:space="preserve">-free </w:t>
-      </w:r>
-      <w:proofErr w:type="spellStart"/>
-      <w:r>
-        <w:rPr>
-          <w:rFonts w:ascii="Times New Roman" w:hAnsi="Times New Roman" w:cs="Times New Roman"/>
-          <w:sz w:val="24"/>
-          <w:szCs w:val="24"/>
-        </w:rPr>
-        <w:t>replciated</w:t>
-      </w:r>
-      <w:proofErr w:type="spellEnd"/>
-      <w:r>
-        <w:rPr>
-          <w:rFonts w:ascii="Times New Roman" w:hAnsi="Times New Roman" w:cs="Times New Roman"/>
-          <w:sz w:val="24"/>
-          <w:szCs w:val="24"/>
-        </w:rPr>
-        <w:t xml:space="preserve"> data type »</w:t>
+        <w:t>CRDT signifie « Conflict-free repl</w:t>
+      </w:r>
+      <w:r>
+        <w:rPr>
+          <w:rFonts w:ascii="Times New Roman" w:hAnsi="Times New Roman" w:cs="Times New Roman"/>
+          <w:sz w:val="24"/>
+          <w:szCs w:val="24"/>
+        </w:rPr>
+        <w:t>i</w:t>
+      </w:r>
+      <w:r>
+        <w:rPr>
+          <w:rFonts w:ascii="Times New Roman" w:hAnsi="Times New Roman" w:cs="Times New Roman"/>
+          <w:sz w:val="24"/>
+          <w:szCs w:val="24"/>
+        </w:rPr>
+        <w:t>cated data type »</w:t>
       </w:r>
       <w:r>
         <w:rPr>
@@ -6754,19 +6956,9 @@
           <w:szCs w:val="24"/>
         </w:rPr>
         <w:lastRenderedPageBreak/>
-        <w:t xml:space="preserve">Protocole de </w:t>
-      </w:r>
-      <w:proofErr w:type="spellStart"/>
-      <w:r>
-        <w:rPr>
-          <w:rFonts w:ascii="Times New Roman" w:hAnsi="Times New Roman" w:cs="Times New Roman"/>
-          <w:sz w:val="24"/>
-          <w:szCs w:val="24"/>
-        </w:rPr>
-        <w:t>membership</w:t>
+        <w:t>Protocole de membership</w:t>
       </w:r>
       <w:bookmarkEnd w:id="8"/>
-      <w:proofErr w:type="spellEnd"/>
     </w:p>
     <w:p>
       <w:pPr>
@@ -6792,25 +6984,7 @@
           <w:sz w:val="24"/>
           <w:szCs w:val="24"/>
         </w:rPr>
-        <w:t xml:space="preserve">de </w:t>
-      </w:r>
-      <w:proofErr w:type="spellStart"/>
-      <w:r>
-        <w:rPr>
-          <w:rFonts w:ascii="Times New Roman" w:hAnsi="Times New Roman" w:cs="Times New Roman"/>
-          <w:sz w:val="24"/>
-          <w:szCs w:val="24"/>
-        </w:rPr>
-        <w:t>membership</w:t>
-      </w:r>
-      <w:proofErr w:type="spellEnd"/>
-      <w:r>
-        <w:rPr>
-          <w:rFonts w:ascii="Times New Roman" w:hAnsi="Times New Roman" w:cs="Times New Roman"/>
-          <w:sz w:val="24"/>
-          <w:szCs w:val="24"/>
-        </w:rPr>
-        <w:t xml:space="preserve"> </w:t>
+        <w:t xml:space="preserve">de membership </w:t>
       </w:r>
       <w:r>
         <w:rPr>
@@ -6837,43 +7011,7 @@
           <w:sz w:val="24"/>
           <w:szCs w:val="24"/>
         </w:rPr>
-        <w:t xml:space="preserve">Pour bien comprendre, prenons l’exemple d’un protocole très simple, le « </w:t>
-      </w:r>
-      <w:proofErr w:type="spellStart"/>
-      <w:r>
-        <w:rPr>
-          <w:rFonts w:ascii="Times New Roman" w:hAnsi="Times New Roman" w:cs="Times New Roman"/>
-          <w:sz w:val="24"/>
-          <w:szCs w:val="24"/>
-        </w:rPr>
-        <w:t>heartbeat</w:t>
-      </w:r>
-      <w:proofErr w:type="spellEnd"/>
-      <w:r>
-        <w:rPr>
-          <w:rFonts w:ascii="Times New Roman" w:hAnsi="Times New Roman" w:cs="Times New Roman"/>
-          <w:sz w:val="24"/>
-          <w:szCs w:val="24"/>
-        </w:rPr>
-        <w:t> </w:t>
-      </w:r>
-      <w:proofErr w:type="spellStart"/>
-      <w:r>
-        <w:rPr>
-          <w:rFonts w:ascii="Times New Roman" w:hAnsi="Times New Roman" w:cs="Times New Roman"/>
-          <w:sz w:val="24"/>
-          <w:szCs w:val="24"/>
-        </w:rPr>
-        <w:t>protocol</w:t>
-      </w:r>
-      <w:proofErr w:type="spellEnd"/>
-      <w:r>
-        <w:rPr>
-          <w:rFonts w:ascii="Times New Roman" w:hAnsi="Times New Roman" w:cs="Times New Roman"/>
-          <w:sz w:val="24"/>
-          <w:szCs w:val="24"/>
-        </w:rPr>
-        <w:t xml:space="preserve"> »</w:t>
+        <w:t>Pour bien comprendre, prenons l’exemple d’un protocole très simple, le « heartbeat protocol »</w:t>
       </w:r>
       <w:r>
         <w:rPr>
@@ -7536,25 +7674,7 @@
                                 <w:sz w:val="24"/>
                                 <w:szCs w:val="24"/>
                               </w:rPr>
-                              <w:t>B répond à A (</w:t>
-                            </w:r>
-                            <w:proofErr w:type="spellStart"/>
-                            <w:r>
-                              <w:rPr>
-                                <w:rFonts w:ascii="Times New Roman" w:hAnsi="Times New Roman" w:cs="Times New Roman"/>
-                                <w:sz w:val="24"/>
-                                <w:szCs w:val="24"/>
-                              </w:rPr>
-                              <w:t>ack</w:t>
-                            </w:r>
-                            <w:proofErr w:type="spellEnd"/>
-                            <w:r>
-                              <w:rPr>
-                                <w:rFonts w:ascii="Times New Roman" w:hAnsi="Times New Roman" w:cs="Times New Roman"/>
-                                <w:sz w:val="24"/>
-                                <w:szCs w:val="24"/>
-                              </w:rPr>
-                              <w:t xml:space="preserve"> direct)</w:t>
+                              <w:t>B répond à A (ack direct)</w:t>
                             </w:r>
                             <w:r>
                               <w:rPr>
@@ -7621,25 +7741,7 @@
                           <w:sz w:val="24"/>
                           <w:szCs w:val="24"/>
                         </w:rPr>
-                        <w:t>B répond à A (</w:t>
-                      </w:r>
-                      <w:proofErr w:type="spellStart"/>
-                      <w:r>
-                        <w:rPr>
-                          <w:rFonts w:ascii="Times New Roman" w:hAnsi="Times New Roman" w:cs="Times New Roman"/>
-                          <w:sz w:val="24"/>
-                          <w:szCs w:val="24"/>
-                        </w:rPr>
-                        <w:t>ack</w:t>
-                      </w:r>
-                      <w:proofErr w:type="spellEnd"/>
-                      <w:r>
-                        <w:rPr>
-                          <w:rFonts w:ascii="Times New Roman" w:hAnsi="Times New Roman" w:cs="Times New Roman"/>
-                          <w:sz w:val="24"/>
-                          <w:szCs w:val="24"/>
-                        </w:rPr>
-                        <w:t xml:space="preserve"> direct)</w:t>
+                        <w:t>B répond à A (ack direct)</w:t>
                       </w:r>
                       <w:r>
                         <w:rPr>
@@ -7987,25 +8089,7 @@
                                 <w:sz w:val="24"/>
                                 <w:szCs w:val="24"/>
                               </w:rPr>
-                              <w:t xml:space="preserve"> autres machines qui sont désignées pour pinger la machine initiale (ping-</w:t>
-                            </w:r>
-                            <w:proofErr w:type="spellStart"/>
-                            <w:r>
-                              <w:rPr>
-                                <w:rFonts w:ascii="Times New Roman" w:hAnsi="Times New Roman" w:cs="Times New Roman"/>
-                                <w:sz w:val="24"/>
-                                <w:szCs w:val="24"/>
-                              </w:rPr>
-                              <w:t>req</w:t>
-                            </w:r>
-                            <w:proofErr w:type="spellEnd"/>
-                            <w:r>
-                              <w:rPr>
-                                <w:rFonts w:ascii="Times New Roman" w:hAnsi="Times New Roman" w:cs="Times New Roman"/>
-                                <w:sz w:val="24"/>
-                                <w:szCs w:val="24"/>
-                              </w:rPr>
-                              <w:t>). Soit C et D 2 machines désignées par A pour joindre B</w:t>
+                              <w:t xml:space="preserve"> autres machines qui sont désignées pour pinger la machine initiale (ping-req). Soit C et D 2 machines désignées par A pour joindre B</w:t>
                             </w:r>
                           </w:p>
                           <w:p/>
@@ -8066,25 +8150,7 @@
                           <w:sz w:val="24"/>
                           <w:szCs w:val="24"/>
                         </w:rPr>
-                        <w:t xml:space="preserve"> autres machines qui sont désignées pour pinger la machine initiale (ping-</w:t>
-                      </w:r>
-                      <w:proofErr w:type="spellStart"/>
-                      <w:r>
-                        <w:rPr>
-                          <w:rFonts w:ascii="Times New Roman" w:hAnsi="Times New Roman" w:cs="Times New Roman"/>
-                          <w:sz w:val="24"/>
-                          <w:szCs w:val="24"/>
-                        </w:rPr>
-                        <w:t>req</w:t>
-                      </w:r>
-                      <w:proofErr w:type="spellEnd"/>
-                      <w:r>
-                        <w:rPr>
-                          <w:rFonts w:ascii="Times New Roman" w:hAnsi="Times New Roman" w:cs="Times New Roman"/>
-                          <w:sz w:val="24"/>
-                          <w:szCs w:val="24"/>
-                        </w:rPr>
-                        <w:t>). Soit C et D 2 machines désignées par A pour joindre B</w:t>
+                        <w:t xml:space="preserve"> autres machines qui sont désignées pour pinger la machine initiale (ping-req). Soit C et D 2 machines désignées par A pour joindre B</w:t>
                       </w:r>
                     </w:p>
                     <w:p/>
@@ -8343,25 +8409,7 @@
                                 <w:sz w:val="24"/>
                                 <w:szCs w:val="24"/>
                               </w:rPr>
-                              <w:t>Si C ou D parvient à joindre B (</w:t>
-                            </w:r>
-                            <w:proofErr w:type="spellStart"/>
-                            <w:r>
-                              <w:rPr>
-                                <w:rFonts w:ascii="Times New Roman" w:hAnsi="Times New Roman" w:cs="Times New Roman"/>
-                                <w:sz w:val="24"/>
-                                <w:szCs w:val="24"/>
-                              </w:rPr>
-                              <w:t>ack</w:t>
-                            </w:r>
-                            <w:proofErr w:type="spellEnd"/>
-                            <w:r>
-                              <w:rPr>
-                                <w:rFonts w:ascii="Times New Roman" w:hAnsi="Times New Roman" w:cs="Times New Roman"/>
-                                <w:sz w:val="24"/>
-                                <w:szCs w:val="24"/>
-                              </w:rPr>
-                              <w:t xml:space="preserve"> indirect), la procédure se termine avec B ok.</w:t>
+                              <w:t>Si C ou D parvient à joindre B (ack indirect), la procédure se termine avec B ok.</w:t>
                             </w:r>
                           </w:p>
                         </w:txbxContent>
@@ -8396,25 +8444,7 @@
                           <w:sz w:val="24"/>
                           <w:szCs w:val="24"/>
                         </w:rPr>
-                        <w:t>Si C ou D parvient à joindre B (</w:t>
-                      </w:r>
-                      <w:proofErr w:type="spellStart"/>
-                      <w:r>
-                        <w:rPr>
-                          <w:rFonts w:ascii="Times New Roman" w:hAnsi="Times New Roman" w:cs="Times New Roman"/>
-                          <w:sz w:val="24"/>
-                          <w:szCs w:val="24"/>
-                        </w:rPr>
-                        <w:t>ack</w:t>
-                      </w:r>
-                      <w:proofErr w:type="spellEnd"/>
-                      <w:r>
-                        <w:rPr>
-                          <w:rFonts w:ascii="Times New Roman" w:hAnsi="Times New Roman" w:cs="Times New Roman"/>
-                          <w:sz w:val="24"/>
-                          <w:szCs w:val="24"/>
-                        </w:rPr>
-                        <w:t xml:space="preserve"> indirect), la procédure se termine avec B ok.</w:t>
+                        <w:t>Si C ou D parvient à joindre B (ack indirect), la procédure se termine avec B ok.</w:t>
                       </w:r>
                     </w:p>
                   </w:txbxContent>
@@ -8681,43 +8711,7 @@
           <w:sz w:val="24"/>
           <w:szCs w:val="24"/>
         </w:rPr>
-        <w:t xml:space="preserve"> les messages ping, ping-</w:t>
-      </w:r>
-      <w:proofErr w:type="spellStart"/>
-      <w:r>
-        <w:rPr>
-          <w:rFonts w:ascii="Times New Roman" w:hAnsi="Times New Roman" w:cs="Times New Roman"/>
-          <w:sz w:val="24"/>
-          <w:szCs w:val="24"/>
-        </w:rPr>
-        <w:t>req</w:t>
-      </w:r>
-      <w:proofErr w:type="spellEnd"/>
-      <w:r>
-        <w:rPr>
-          <w:rFonts w:ascii="Times New Roman" w:hAnsi="Times New Roman" w:cs="Times New Roman"/>
-          <w:sz w:val="24"/>
-          <w:szCs w:val="24"/>
-        </w:rPr>
-        <w:t xml:space="preserve"> et </w:t>
-      </w:r>
-      <w:proofErr w:type="spellStart"/>
-      <w:r>
-        <w:rPr>
-          <w:rFonts w:ascii="Times New Roman" w:hAnsi="Times New Roman" w:cs="Times New Roman"/>
-          <w:sz w:val="24"/>
-          <w:szCs w:val="24"/>
-        </w:rPr>
-        <w:t>ack</w:t>
-      </w:r>
-      <w:proofErr w:type="spellEnd"/>
-      <w:r>
-        <w:rPr>
-          <w:rFonts w:ascii="Times New Roman" w:hAnsi="Times New Roman" w:cs="Times New Roman"/>
-          <w:sz w:val="24"/>
-          <w:szCs w:val="24"/>
-        </w:rPr>
-        <w:t xml:space="preserve"> auxquels </w:t>
+        <w:t xml:space="preserve"> les messages ping, ping-req et ack auxquels </w:t>
       </w:r>
       <w:r>
         <w:rPr>
@@ -8742,25 +8736,7 @@
           <w:szCs w:val="24"/>
         </w:rPr>
         <w:lastRenderedPageBreak/>
-        <w:t xml:space="preserve">Alive, pour une machine ok, Suspect pour une machine suspecte et </w:t>
-      </w:r>
-      <w:proofErr w:type="spellStart"/>
-      <w:r>
-        <w:rPr>
-          <w:rFonts w:ascii="Times New Roman" w:hAnsi="Times New Roman" w:cs="Times New Roman"/>
-          <w:sz w:val="24"/>
-          <w:szCs w:val="24"/>
-        </w:rPr>
-        <w:t>Confirm</w:t>
-      </w:r>
-      <w:proofErr w:type="spellEnd"/>
-      <w:r>
-        <w:rPr>
-          <w:rFonts w:ascii="Times New Roman" w:hAnsi="Times New Roman" w:cs="Times New Roman"/>
-          <w:sz w:val="24"/>
-          <w:szCs w:val="24"/>
-        </w:rPr>
-        <w:t xml:space="preserve"> pour une machine</w:t>
+        <w:t>Alive, pour une machine ok, Suspect pour une machine suspecte et Confirm pour une machine</w:t>
       </w:r>
       <w:r>
         <w:rPr>
@@ -8803,25 +8779,7 @@
           <w:sz w:val="24"/>
           <w:szCs w:val="24"/>
         </w:rPr>
-        <w:t xml:space="preserve"> (le terme exact est « </w:t>
-      </w:r>
-      <w:proofErr w:type="spellStart"/>
-      <w:r>
-        <w:rPr>
-          <w:rFonts w:ascii="Times New Roman" w:hAnsi="Times New Roman" w:cs="Times New Roman"/>
-          <w:sz w:val="24"/>
-          <w:szCs w:val="24"/>
-        </w:rPr>
-        <w:t>piggyback</w:t>
-      </w:r>
-      <w:proofErr w:type="spellEnd"/>
-      <w:r>
-        <w:rPr>
-          <w:rFonts w:ascii="Times New Roman" w:hAnsi="Times New Roman" w:cs="Times New Roman"/>
-          <w:sz w:val="24"/>
-          <w:szCs w:val="24"/>
-        </w:rPr>
-        <w:t xml:space="preserve"> ») permet de ne pas générer de </w:t>
+        <w:t xml:space="preserve"> (le terme exact est « piggyback ») permet de ne pas générer de </w:t>
       </w:r>
       <w:r>
         <w:rPr>
@@ -9066,25 +9024,7 @@
           <w:sz w:val="24"/>
           <w:szCs w:val="24"/>
         </w:rPr>
-        <w:t>Dans un premier temps, l’un des prérequis est de pouvoir connecter des clients entre eux. Pour cela j’ai réutilisé du code disponible en ligne (</w:t>
-      </w:r>
-      <w:proofErr w:type="spellStart"/>
-      <w:r>
-        <w:rPr>
-          <w:rFonts w:ascii="Times New Roman" w:hAnsi="Times New Roman" w:cs="Times New Roman"/>
-          <w:sz w:val="24"/>
-          <w:szCs w:val="24"/>
-        </w:rPr>
-        <w:t>cf</w:t>
-      </w:r>
-      <w:proofErr w:type="spellEnd"/>
-      <w:r>
-        <w:rPr>
-          <w:rFonts w:ascii="Times New Roman" w:hAnsi="Times New Roman" w:cs="Times New Roman"/>
-          <w:sz w:val="24"/>
-          <w:szCs w:val="24"/>
-        </w:rPr>
-        <w:t xml:space="preserve"> bibliographie)</w:t>
+        <w:t>Dans un premier temps, l’un des prérequis est de pouvoir connecter des clients entre eux. Pour cela j’ai réutilisé du code disponible en ligne (cf bibliographie)</w:t>
       </w:r>
       <w:r>
         <w:rPr>
@@ -9770,15 +9710,8 @@
                       <wps:txbx>
                         <w:txbxContent>
                           <w:p>
-                            <w:proofErr w:type="spellStart"/>
-                            <w:proofErr w:type="gramStart"/>
                             <w:r>
-                              <w:t>numDest</w:t>
-                            </w:r>
-                            <w:proofErr w:type="spellEnd"/>
-                            <w:proofErr w:type="gramEnd"/>
-                            <w:r>
-                              <w:t>=3</w:t>
+                              <w:t>numDest=3</w:t>
                             </w:r>
                           </w:p>
                         </w:txbxContent>
@@ -9807,15 +9740,8 @@
                 <v:textbox>
                   <w:txbxContent>
                     <w:p>
-                      <w:proofErr w:type="spellStart"/>
-                      <w:proofErr w:type="gramStart"/>
                       <w:r>
-                        <w:t>numDest</w:t>
-                      </w:r>
-                      <w:proofErr w:type="spellEnd"/>
-                      <w:proofErr w:type="gramEnd"/>
-                      <w:r>
-                        <w:t>=3</w:t>
+                        <w:t>numDest=3</w:t>
                       </w:r>
                     </w:p>
                   </w:txbxContent>
@@ -10781,25 +10707,7 @@
           <w:sz w:val="24"/>
           <w:szCs w:val="24"/>
         </w:rPr>
-        <w:t xml:space="preserve"> sur le réseau et toutes les informations possiblement « </w:t>
-      </w:r>
-      <w:proofErr w:type="spellStart"/>
-      <w:r>
-        <w:rPr>
-          <w:rFonts w:ascii="Times New Roman" w:hAnsi="Times New Roman" w:cs="Times New Roman"/>
-          <w:sz w:val="24"/>
-          <w:szCs w:val="24"/>
-        </w:rPr>
-        <w:t>piggybackées</w:t>
-      </w:r>
-      <w:proofErr w:type="spellEnd"/>
-      <w:r>
-        <w:rPr>
-          <w:rFonts w:ascii="Times New Roman" w:hAnsi="Times New Roman" w:cs="Times New Roman"/>
-          <w:sz w:val="24"/>
-          <w:szCs w:val="24"/>
-        </w:rPr>
-        <w:t> » sur un message.</w:t>
+        <w:t xml:space="preserve"> sur le réseau et toutes les informations possiblement « piggybackées » sur un message.</w:t>
       </w:r>
     </w:p>
     <w:p>
@@ -10874,25 +10782,7 @@
           <w:sz w:val="24"/>
           <w:szCs w:val="24"/>
         </w:rPr>
-        <w:t>Nous avons déjà parlé du numéro du destinataire (</w:t>
-      </w:r>
-      <w:proofErr w:type="spellStart"/>
-      <w:r>
-        <w:rPr>
-          <w:rFonts w:ascii="Times New Roman" w:hAnsi="Times New Roman" w:cs="Times New Roman"/>
-          <w:sz w:val="24"/>
-          <w:szCs w:val="24"/>
-        </w:rPr>
-        <w:t>numDest</w:t>
-      </w:r>
-      <w:proofErr w:type="spellEnd"/>
-      <w:r>
-        <w:rPr>
-          <w:rFonts w:ascii="Times New Roman" w:hAnsi="Times New Roman" w:cs="Times New Roman"/>
-          <w:sz w:val="24"/>
-          <w:szCs w:val="24"/>
-        </w:rPr>
-        <w:t>)</w:t>
+        <w:t>Nous avons déjà parlé du numéro du destinataire (numDest)</w:t>
       </w:r>
     </w:p>
     <w:p>
@@ -10915,25 +10805,7 @@
           <w:sz w:val="24"/>
           <w:szCs w:val="24"/>
         </w:rPr>
-        <w:t>Il faut aussi ajouter le numéro de l’envoyeur pour permettre une réponse (</w:t>
-      </w:r>
-      <w:proofErr w:type="spellStart"/>
-      <w:r>
-        <w:rPr>
-          <w:rFonts w:ascii="Times New Roman" w:hAnsi="Times New Roman" w:cs="Times New Roman"/>
-          <w:sz w:val="24"/>
-          <w:szCs w:val="24"/>
-        </w:rPr>
-        <w:t>numEnvoi</w:t>
-      </w:r>
-      <w:proofErr w:type="spellEnd"/>
-      <w:r>
-        <w:rPr>
-          <w:rFonts w:ascii="Times New Roman" w:hAnsi="Times New Roman" w:cs="Times New Roman"/>
-          <w:sz w:val="24"/>
-          <w:szCs w:val="24"/>
-        </w:rPr>
-        <w:t>)</w:t>
+        <w:t>Il faut aussi ajouter le numéro de l’envoyeur pour permettre une réponse (numEnvoi)</w:t>
       </w:r>
     </w:p>
     <w:p>
@@ -11019,25 +10891,7 @@
           <w:sz w:val="24"/>
           <w:szCs w:val="24"/>
         </w:rPr>
-        <w:t xml:space="preserve"> des clients qui doivent être « </w:t>
-      </w:r>
-      <w:proofErr w:type="spellStart"/>
-      <w:r>
-        <w:rPr>
-          <w:rFonts w:ascii="Times New Roman" w:hAnsi="Times New Roman" w:cs="Times New Roman"/>
-          <w:sz w:val="24"/>
-          <w:szCs w:val="24"/>
-        </w:rPr>
-        <w:t>piggybacked</w:t>
-      </w:r>
-      <w:proofErr w:type="spellEnd"/>
-      <w:r>
-        <w:rPr>
-          <w:rFonts w:ascii="Times New Roman" w:hAnsi="Times New Roman" w:cs="Times New Roman"/>
-          <w:sz w:val="24"/>
-          <w:szCs w:val="24"/>
-        </w:rPr>
-        <w:t> ».</w:t>
+        <w:t xml:space="preserve"> des clients qui doivent être « piggybacked ».</w:t>
       </w:r>
       <w:r>
         <w:rPr>
@@ -11110,43 +10964,7 @@
           <w:sz w:val="24"/>
           <w:szCs w:val="24"/>
         </w:rPr>
-        <w:t>Dans le cas d’un ping-</w:t>
-      </w:r>
-      <w:proofErr w:type="spellStart"/>
-      <w:r>
-        <w:rPr>
-          <w:rFonts w:ascii="Times New Roman" w:hAnsi="Times New Roman" w:cs="Times New Roman"/>
-          <w:sz w:val="24"/>
-          <w:szCs w:val="24"/>
-        </w:rPr>
-        <w:t>req</w:t>
-      </w:r>
-      <w:proofErr w:type="spellEnd"/>
-      <w:r>
-        <w:rPr>
-          <w:rFonts w:ascii="Times New Roman" w:hAnsi="Times New Roman" w:cs="Times New Roman"/>
-          <w:sz w:val="24"/>
-          <w:szCs w:val="24"/>
-        </w:rPr>
-        <w:t>, il faut préciser le numéro du collaborateur à ping (</w:t>
-      </w:r>
-      <w:proofErr w:type="spellStart"/>
-      <w:r>
-        <w:rPr>
-          <w:rFonts w:ascii="Times New Roman" w:hAnsi="Times New Roman" w:cs="Times New Roman"/>
-          <w:sz w:val="24"/>
-          <w:szCs w:val="24"/>
-        </w:rPr>
-        <w:t>numCible</w:t>
-      </w:r>
-      <w:proofErr w:type="spellEnd"/>
-      <w:r>
-        <w:rPr>
-          <w:rFonts w:ascii="Times New Roman" w:hAnsi="Times New Roman" w:cs="Times New Roman"/>
-          <w:sz w:val="24"/>
-          <w:szCs w:val="24"/>
-        </w:rPr>
-        <w:t>)</w:t>
+        <w:t>Dans le cas d’un ping-req, il faut préciser le numéro du collaborateur à ping (numCible)</w:t>
       </w:r>
     </w:p>
     <w:p>
@@ -11169,25 +10987,23 @@
           <w:sz w:val="24"/>
           <w:szCs w:val="24"/>
         </w:rPr>
-        <w:t xml:space="preserve">Dans le cas d’un </w:t>
-      </w:r>
-      <w:proofErr w:type="spellStart"/>
-      <w:r>
-        <w:rPr>
-          <w:rFonts w:ascii="Times New Roman" w:hAnsi="Times New Roman" w:cs="Times New Roman"/>
-          <w:sz w:val="24"/>
-          <w:szCs w:val="24"/>
-        </w:rPr>
-        <w:t>pign-reqRep</w:t>
-      </w:r>
-      <w:proofErr w:type="spellEnd"/>
-      <w:r>
-        <w:rPr>
-          <w:rFonts w:ascii="Times New Roman" w:hAnsi="Times New Roman" w:cs="Times New Roman"/>
-          <w:sz w:val="24"/>
-          <w:szCs w:val="24"/>
-        </w:rPr>
-        <w:t>, il</w:t>
+        <w:t>Dans le cas d’un pin</w:t>
+      </w:r>
+      <w:r>
+        <w:rPr>
+          <w:rFonts w:ascii="Times New Roman" w:hAnsi="Times New Roman" w:cs="Times New Roman"/>
+          <w:sz w:val="24"/>
+          <w:szCs w:val="24"/>
+        </w:rPr>
+        <w:t>g</w:t>
+      </w:r>
+      <w:r>
+        <w:rPr>
+          <w:rFonts w:ascii="Times New Roman" w:hAnsi="Times New Roman" w:cs="Times New Roman"/>
+          <w:sz w:val="24"/>
+          <w:szCs w:val="24"/>
+        </w:rPr>
+        <w:t>-reqRep, il</w:t>
       </w:r>
       <w:r>
         <w:rPr>
@@ -11203,25 +11019,7 @@
           <w:sz w:val="24"/>
           <w:szCs w:val="24"/>
         </w:rPr>
-        <w:t>faut préciser si la cible à répondu au ping ou non (</w:t>
-      </w:r>
-      <w:proofErr w:type="spellStart"/>
-      <w:r>
-        <w:rPr>
-          <w:rFonts w:ascii="Times New Roman" w:hAnsi="Times New Roman" w:cs="Times New Roman"/>
-          <w:sz w:val="24"/>
-          <w:szCs w:val="24"/>
-        </w:rPr>
-        <w:t>reponse</w:t>
-      </w:r>
-      <w:proofErr w:type="spellEnd"/>
-      <w:r>
-        <w:rPr>
-          <w:rFonts w:ascii="Times New Roman" w:hAnsi="Times New Roman" w:cs="Times New Roman"/>
-          <w:sz w:val="24"/>
-          <w:szCs w:val="24"/>
-        </w:rPr>
-        <w:t>)</w:t>
+        <w:t>faut préciser si la cible à répondu au ping ou non (reponse)</w:t>
       </w:r>
     </w:p>
     <w:p>
@@ -11283,7 +11081,6 @@
         </w:rPr>
         <w:t xml:space="preserve"> (qui correspond au cas le plus simple ping/</w:t>
       </w:r>
-      <w:proofErr w:type="spellStart"/>
       <w:r>
         <w:rPr>
           <w:rFonts w:ascii="Times New Roman" w:hAnsi="Times New Roman" w:cs="Times New Roman"/>
@@ -11298,16 +11095,7 @@
           <w:sz w:val="24"/>
           <w:szCs w:val="24"/>
         </w:rPr>
-        <w:t>ck</w:t>
-      </w:r>
-      <w:proofErr w:type="spellEnd"/>
-      <w:r>
-        <w:rPr>
-          <w:rFonts w:ascii="Times New Roman" w:hAnsi="Times New Roman" w:cs="Times New Roman"/>
-          <w:sz w:val="24"/>
-          <w:szCs w:val="24"/>
-        </w:rPr>
-        <w:t>)</w:t>
+        <w:t>ck)</w:t>
       </w:r>
       <w:r>
         <w:rPr>
@@ -11373,31 +11161,7 @@
                         <w:txbxContent>
                           <w:p>
                             <w:r>
-                              <w:t>{</w:t>
-                            </w:r>
-                            <w:proofErr w:type="gramStart"/>
-                            <w:r>
-                              <w:t>message</w:t>
-                            </w:r>
-                            <w:proofErr w:type="gramEnd"/>
-                            <w:r>
-                              <w:t xml:space="preserve"> :1, </w:t>
-                            </w:r>
-                            <w:proofErr w:type="spellStart"/>
-                            <w:r>
-                              <w:t>numEnvoi</w:t>
-                            </w:r>
-                            <w:proofErr w:type="spellEnd"/>
-                            <w:r>
-                              <w:t xml:space="preserve"> :1, Dest :2, set :[], </w:t>
-                            </w:r>
-                            <w:proofErr w:type="spellStart"/>
-                            <w:r>
-                              <w:t>piggyback</w:t>
-                            </w:r>
-                            <w:proofErr w:type="spellEnd"/>
-                            <w:r>
-                              <w:t> :[]}</w:t>
+                              <w:t>{message :1, numEnvoi :1, Dest :2, set :[], piggyback :[]}</w:t>
                             </w:r>
                           </w:p>
                         </w:txbxContent>
@@ -11427,31 +11191,7 @@
                   <w:txbxContent>
                     <w:p>
                       <w:r>
-                        <w:t>{</w:t>
-                      </w:r>
-                      <w:proofErr w:type="gramStart"/>
-                      <w:r>
-                        <w:t>message</w:t>
-                      </w:r>
-                      <w:proofErr w:type="gramEnd"/>
-                      <w:r>
-                        <w:t xml:space="preserve"> :1, </w:t>
-                      </w:r>
-                      <w:proofErr w:type="spellStart"/>
-                      <w:r>
-                        <w:t>numEnvoi</w:t>
-                      </w:r>
-                      <w:proofErr w:type="spellEnd"/>
-                      <w:r>
-                        <w:t xml:space="preserve"> :1, Dest :2, set :[], </w:t>
-                      </w:r>
-                      <w:proofErr w:type="spellStart"/>
-                      <w:r>
-                        <w:t>piggyback</w:t>
-                      </w:r>
-                      <w:proofErr w:type="spellEnd"/>
-                      <w:r>
-                        <w:t> :[]}</w:t>
+                        <w:t>{message :1, numEnvoi :1, Dest :2, set :[], piggyback :[]}</w:t>
                       </w:r>
                     </w:p>
                   </w:txbxContent>
@@ -11937,31 +11677,7 @@
                         <w:txbxContent>
                           <w:p>
                             <w:r>
-                              <w:t>{</w:t>
-                            </w:r>
-                            <w:proofErr w:type="gramStart"/>
-                            <w:r>
-                              <w:t>message</w:t>
-                            </w:r>
-                            <w:proofErr w:type="gramEnd"/>
-                            <w:r>
-                              <w:t xml:space="preserve"> :3, </w:t>
-                            </w:r>
-                            <w:proofErr w:type="spellStart"/>
-                            <w:r>
-                              <w:t>numEnvoi</w:t>
-                            </w:r>
-                            <w:proofErr w:type="spellEnd"/>
-                            <w:r>
-                              <w:t xml:space="preserve"> :2, Dest :1, set :[], </w:t>
-                            </w:r>
-                            <w:proofErr w:type="spellStart"/>
-                            <w:r>
-                              <w:t>piggyback</w:t>
-                            </w:r>
-                            <w:proofErr w:type="spellEnd"/>
-                            <w:r>
-                              <w:t> :[]}</w:t>
+                              <w:t>{message :3, numEnvoi :2, Dest :1, set :[], piggyback :[]}</w:t>
                             </w:r>
                           </w:p>
                         </w:txbxContent>
@@ -11991,31 +11707,7 @@
                   <w:txbxContent>
                     <w:p>
                       <w:r>
-                        <w:t>{</w:t>
-                      </w:r>
-                      <w:proofErr w:type="gramStart"/>
-                      <w:r>
-                        <w:t>message</w:t>
-                      </w:r>
-                      <w:proofErr w:type="gramEnd"/>
-                      <w:r>
-                        <w:t xml:space="preserve"> :3, </w:t>
-                      </w:r>
-                      <w:proofErr w:type="spellStart"/>
-                      <w:r>
-                        <w:t>numEnvoi</w:t>
-                      </w:r>
-                      <w:proofErr w:type="spellEnd"/>
-                      <w:r>
-                        <w:t xml:space="preserve"> :2, Dest :1, set :[], </w:t>
-                      </w:r>
-                      <w:proofErr w:type="spellStart"/>
-                      <w:r>
-                        <w:t>piggyback</w:t>
-                      </w:r>
-                      <w:proofErr w:type="spellEnd"/>
-                      <w:r>
-                        <w:t> :[]}</w:t>
+                        <w:t>{message :3, numEnvoi :2, Dest :1, set :[], piggyback :[]}</w:t>
                       </w:r>
                     </w:p>
                   </w:txbxContent>
@@ -12091,25 +11783,7 @@
           <w:sz w:val="24"/>
           <w:szCs w:val="24"/>
         </w:rPr>
-        <w:t xml:space="preserve"> (par exemple, un ping venant de x doit générer un </w:t>
-      </w:r>
-      <w:proofErr w:type="spellStart"/>
-      <w:r>
-        <w:rPr>
-          <w:rFonts w:ascii="Times New Roman" w:hAnsi="Times New Roman" w:cs="Times New Roman"/>
-          <w:sz w:val="24"/>
-          <w:szCs w:val="24"/>
-        </w:rPr>
-        <w:t>ack</w:t>
-      </w:r>
-      <w:proofErr w:type="spellEnd"/>
-      <w:r>
-        <w:rPr>
-          <w:rFonts w:ascii="Times New Roman" w:hAnsi="Times New Roman" w:cs="Times New Roman"/>
-          <w:sz w:val="24"/>
-          <w:szCs w:val="24"/>
-        </w:rPr>
-        <w:t xml:space="preserve"> vers x).</w:t>
+        <w:t xml:space="preserve"> (par exemple, un ping venant de x doit générer un ack vers x).</w:t>
       </w:r>
       <w:r>
         <w:rPr>
@@ -12164,25 +11838,7 @@
           <w:sz w:val="24"/>
           <w:szCs w:val="24"/>
         </w:rPr>
-        <w:t xml:space="preserve">Ping provoque </w:t>
-      </w:r>
-      <w:proofErr w:type="spellStart"/>
-      <w:r>
-        <w:rPr>
-          <w:rFonts w:ascii="Times New Roman" w:hAnsi="Times New Roman" w:cs="Times New Roman"/>
-          <w:sz w:val="24"/>
-          <w:szCs w:val="24"/>
-        </w:rPr>
-        <w:t>ack</w:t>
-      </w:r>
-      <w:proofErr w:type="spellEnd"/>
-      <w:r>
-        <w:rPr>
-          <w:rFonts w:ascii="Times New Roman" w:hAnsi="Times New Roman" w:cs="Times New Roman"/>
-          <w:sz w:val="24"/>
-          <w:szCs w:val="24"/>
-        </w:rPr>
-        <w:t>.</w:t>
+        <w:t>Ping provoque ack.</w:t>
       </w:r>
     </w:p>
     <w:p>
@@ -12205,44 +11861,16 @@
           <w:sz w:val="24"/>
           <w:szCs w:val="24"/>
         </w:rPr>
-        <w:t>Ping-</w:t>
-      </w:r>
-      <w:proofErr w:type="spellStart"/>
-      <w:r>
-        <w:rPr>
-          <w:rFonts w:ascii="Times New Roman" w:hAnsi="Times New Roman" w:cs="Times New Roman"/>
-          <w:sz w:val="24"/>
-          <w:szCs w:val="24"/>
-        </w:rPr>
-        <w:t>req</w:t>
-      </w:r>
-      <w:proofErr w:type="spellEnd"/>
-      <w:r>
-        <w:rPr>
-          <w:rFonts w:ascii="Times New Roman" w:hAnsi="Times New Roman" w:cs="Times New Roman"/>
-          <w:sz w:val="24"/>
-          <w:szCs w:val="24"/>
-        </w:rPr>
-        <w:t xml:space="preserve"> provoque ping</w:t>
-      </w:r>
-      <w:r>
-        <w:rPr>
-          <w:rFonts w:ascii="Times New Roman" w:hAnsi="Times New Roman" w:cs="Times New Roman"/>
-          <w:sz w:val="24"/>
-          <w:szCs w:val="24"/>
-        </w:rPr>
-        <w:t xml:space="preserve"> puis ping-</w:t>
-      </w:r>
-      <w:proofErr w:type="spellStart"/>
-      <w:r>
-        <w:rPr>
-          <w:rFonts w:ascii="Times New Roman" w:hAnsi="Times New Roman" w:cs="Times New Roman"/>
-          <w:sz w:val="24"/>
-          <w:szCs w:val="24"/>
-        </w:rPr>
-        <w:t>reqRep</w:t>
-      </w:r>
-      <w:proofErr w:type="spellEnd"/>
+        <w:t>Ping-req provoque ping</w:t>
+      </w:r>
+      <w:r>
+        <w:rPr>
+          <w:rFonts w:ascii="Times New Roman" w:hAnsi="Times New Roman" w:cs="Times New Roman"/>
+          <w:sz w:val="24"/>
+          <w:szCs w:val="24"/>
+        </w:rPr>
+        <w:t xml:space="preserve"> puis ping-reqRep</w:t>
+      </w:r>
     </w:p>
     <w:p>
       <w:pPr>
@@ -12264,25 +11892,7 @@
           <w:sz w:val="24"/>
           <w:szCs w:val="24"/>
         </w:rPr>
-        <w:t>Data-</w:t>
-      </w:r>
-      <w:proofErr w:type="spellStart"/>
-      <w:r>
-        <w:rPr>
-          <w:rFonts w:ascii="Times New Roman" w:hAnsi="Times New Roman" w:cs="Times New Roman"/>
-          <w:sz w:val="24"/>
-          <w:szCs w:val="24"/>
-        </w:rPr>
-        <w:t>request</w:t>
-      </w:r>
-      <w:proofErr w:type="spellEnd"/>
-      <w:r>
-        <w:rPr>
-          <w:rFonts w:ascii="Times New Roman" w:hAnsi="Times New Roman" w:cs="Times New Roman"/>
-          <w:sz w:val="24"/>
-          <w:szCs w:val="24"/>
-        </w:rPr>
-        <w:t xml:space="preserve"> provoque data-update</w:t>
+        <w:t>Data-request provoque data-update</w:t>
       </w:r>
     </w:p>
     <w:p>
@@ -12365,38 +11975,1648 @@
       <w:r>
         <w:rPr>
           <w:rFonts w:ascii="Times New Roman" w:hAnsi="Times New Roman" w:cs="Times New Roman"/>
+          <w:sz w:val="24"/>
+          <w:szCs w:val="24"/>
+        </w:rPr>
+        <w:t>Comme évoqué dans l’</w:t>
+      </w:r>
+      <w:r>
+        <w:rPr>
+          <w:rFonts w:ascii="Times New Roman" w:hAnsi="Times New Roman" w:cs="Times New Roman"/>
+          <w:sz w:val="24"/>
+          <w:szCs w:val="24"/>
+        </w:rPr>
+        <w:t>introduction</w:t>
+      </w:r>
+      <w:r>
+        <w:rPr>
+          <w:rFonts w:ascii="Times New Roman" w:hAnsi="Times New Roman" w:cs="Times New Roman"/>
+          <w:sz w:val="24"/>
+          <w:szCs w:val="24"/>
+        </w:rPr>
+        <w:t xml:space="preserve">, les 2 version produisent le </w:t>
+      </w:r>
+      <w:r>
+        <w:rPr>
+          <w:rFonts w:ascii="Times New Roman" w:hAnsi="Times New Roman" w:cs="Times New Roman"/>
+          <w:sz w:val="24"/>
+          <w:szCs w:val="24"/>
+        </w:rPr>
+        <w:t>même</w:t>
+      </w:r>
+      <w:r>
+        <w:rPr>
+          <w:rFonts w:ascii="Times New Roman" w:hAnsi="Times New Roman" w:cs="Times New Roman"/>
+          <w:sz w:val="24"/>
+          <w:szCs w:val="24"/>
+        </w:rPr>
+        <w:t xml:space="preserve"> résultat (même si la deuxième version à été beaucoup plus testée à l’aide de tests </w:t>
+      </w:r>
+      <w:r>
+        <w:rPr>
+          <w:rFonts w:ascii="Times New Roman" w:hAnsi="Times New Roman" w:cs="Times New Roman"/>
+          <w:sz w:val="24"/>
+          <w:szCs w:val="24"/>
+        </w:rPr>
+        <w:t>unitaires</w:t>
+      </w:r>
+      <w:r>
+        <w:rPr>
+          <w:rFonts w:ascii="Times New Roman" w:hAnsi="Times New Roman" w:cs="Times New Roman"/>
+          <w:sz w:val="24"/>
+          <w:szCs w:val="24"/>
+        </w:rPr>
+        <w:t xml:space="preserve">, nous y </w:t>
+      </w:r>
+      <w:r>
+        <w:rPr>
+          <w:rFonts w:ascii="Times New Roman" w:hAnsi="Times New Roman" w:cs="Times New Roman"/>
+          <w:sz w:val="24"/>
+          <w:szCs w:val="24"/>
+        </w:rPr>
+        <w:t>reviendront</w:t>
+      </w:r>
+      <w:r>
+        <w:rPr>
+          <w:rFonts w:ascii="Times New Roman" w:hAnsi="Times New Roman" w:cs="Times New Roman"/>
+          <w:sz w:val="24"/>
+          <w:szCs w:val="24"/>
+        </w:rPr>
+        <w:t xml:space="preserve"> à la fin de cette sous-partie)</w:t>
+      </w:r>
+      <w:r>
+        <w:rPr>
+          <w:rFonts w:ascii="Times New Roman" w:hAnsi="Times New Roman" w:cs="Times New Roman"/>
+          <w:sz w:val="24"/>
+          <w:szCs w:val="24"/>
+        </w:rPr>
+        <w:t xml:space="preserve"> mais la deuxième version se base sur une bien meilleure conception.</w:t>
+      </w:r>
+    </w:p>
+    <w:p>
+      <w:pPr>
+        <w:pStyle w:val="Titre3"/>
+        <w:spacing w:line="480" w:lineRule="auto"/>
+      </w:pPr>
+      <w:r>
+        <w:lastRenderedPageBreak/>
+        <w:t>Conception</w:t>
+      </w:r>
+    </w:p>
+    <w:p>
+      <w:pPr>
+        <w:spacing w:line="360" w:lineRule="auto"/>
+        <w:rPr>
+          <w:rFonts w:ascii="Times New Roman" w:hAnsi="Times New Roman" w:cs="Times New Roman"/>
           <w:color w:val="538135" w:themeColor="accent6" w:themeShade="BF"/>
           <w:sz w:val="24"/>
           <w:szCs w:val="24"/>
         </w:rPr>
-        <w:t xml:space="preserve">Plutôt </w:t>
-      </w:r>
-      <w:r>
-        <w:rPr>
-          <w:rFonts w:ascii="Times New Roman" w:hAnsi="Times New Roman" w:cs="Times New Roman"/>
-          <w:color w:val="538135" w:themeColor="accent6" w:themeShade="BF"/>
-          <w:sz w:val="24"/>
-          <w:szCs w:val="24"/>
+      </w:pPr>
+      <w:r>
+        <w:rPr>
+          <w:rFonts w:ascii="Times New Roman" w:hAnsi="Times New Roman" w:cs="Times New Roman"/>
+          <w:sz w:val="24"/>
+          <w:szCs w:val="24"/>
+        </w:rPr>
+        <w:t>On considère le schéma ci-dessous </w:t>
+      </w:r>
+      <w:r>
+        <w:rPr>
+          <w:rFonts w:ascii="Times New Roman" w:hAnsi="Times New Roman" w:cs="Times New Roman"/>
+          <w:color w:val="70AD47" w:themeColor="accent6"/>
+          <w:sz w:val="24"/>
+          <w:szCs w:val="24"/>
+        </w:rPr>
+        <w:t>:</w:t>
+      </w:r>
+      <w:r>
+        <w:rPr>
+          <w:rFonts w:ascii="Times New Roman" w:hAnsi="Times New Roman" w:cs="Times New Roman"/>
+          <w:color w:val="70AD47" w:themeColor="accent6"/>
+          <w:sz w:val="24"/>
+          <w:szCs w:val="24"/>
+        </w:rPr>
+        <w:t xml:space="preserve"> (A simplifier)</w:t>
+      </w:r>
+      <w:r>
+        <w:rPr>
+          <w:color w:val="70AD47" w:themeColor="accent6"/>
+        </w:rPr>
+        <w:t xml:space="preserve"> </w:t>
+      </w:r>
+      <w:r>
+        <w:rPr>
+          <w:noProof/>
+        </w:rPr>
+        <w:drawing>
+          <wp:inline distT="0" distB="0" distL="0" distR="0" wp14:anchorId="7C4C546E" wp14:editId="21152E9B">
+            <wp:extent cx="5760720" cy="3449955"/>
+            <wp:effectExtent l="0" t="0" r="0" b="0"/>
+            <wp:docPr id="53" name="Image 53"/>
+            <wp:cNvGraphicFramePr>
+              <a:graphicFrameLocks xmlns:a="http://schemas.openxmlformats.org/drawingml/2006/main" noChangeAspect="1"/>
+            </wp:cNvGraphicFramePr>
+            <a:graphic xmlns:a="http://schemas.openxmlformats.org/drawingml/2006/main">
+              <a:graphicData uri="http://schemas.openxmlformats.org/drawingml/2006/picture">
+                <pic:pic xmlns:pic="http://schemas.openxmlformats.org/drawingml/2006/picture">
+                  <pic:nvPicPr>
+                    <pic:cNvPr id="0" name="Picture 1"/>
+                    <pic:cNvPicPr>
+                      <a:picLocks noChangeAspect="1" noChangeArrowheads="1"/>
+                    </pic:cNvPicPr>
+                  </pic:nvPicPr>
+                  <pic:blipFill>
+                    <a:blip r:embed="rId11" cstate="print">
+                      <a:extLst>
+                        <a:ext uri="{28A0092B-C50C-407E-A947-70E740481C1C}">
+                          <a14:useLocalDpi xmlns:a14="http://schemas.microsoft.com/office/drawing/2010/main" val="0"/>
+                        </a:ext>
+                      </a:extLst>
+                    </a:blip>
+                    <a:srcRect/>
+                    <a:stretch>
+                      <a:fillRect/>
+                    </a:stretch>
+                  </pic:blipFill>
+                  <pic:spPr bwMode="auto">
+                    <a:xfrm>
+                      <a:off x="0" y="0"/>
+                      <a:ext cx="5760720" cy="3449955"/>
+                    </a:xfrm>
+                    <a:prstGeom prst="rect">
+                      <a:avLst/>
+                    </a:prstGeom>
+                    <a:noFill/>
+                    <a:ln>
+                      <a:noFill/>
+                    </a:ln>
+                  </pic:spPr>
+                </pic:pic>
+              </a:graphicData>
+            </a:graphic>
+          </wp:inline>
+        </w:drawing>
+      </w:r>
+    </w:p>
+    <w:p>
+      <w:pPr>
+        <w:spacing w:line="360" w:lineRule="auto"/>
+        <w:rPr>
+          <w:rFonts w:ascii="Times New Roman" w:hAnsi="Times New Roman" w:cs="Times New Roman"/>
+          <w:sz w:val="24"/>
+          <w:szCs w:val="24"/>
+        </w:rPr>
+      </w:pPr>
+      <w:r>
+        <w:rPr>
+          <w:rFonts w:ascii="Times New Roman" w:hAnsi="Times New Roman" w:cs="Times New Roman"/>
+          <w:sz w:val="24"/>
+          <w:szCs w:val="24"/>
+        </w:rPr>
+        <w:t>Cette conception dissocie 3 éléments logiciels : la partie interface utilisateur (ui) qui gère l’affichage,</w:t>
+      </w:r>
+      <w:r>
+        <w:rPr>
+          <w:rFonts w:ascii="Times New Roman" w:hAnsi="Times New Roman" w:cs="Times New Roman"/>
+          <w:sz w:val="24"/>
+          <w:szCs w:val="24"/>
+        </w:rPr>
+        <w:t xml:space="preserve"> la partie application (app) qui gère le protocole SWIM et la partie réseau (res) qui gère la </w:t>
+      </w:r>
+      <w:r>
+        <w:rPr>
+          <w:rFonts w:ascii="Times New Roman" w:hAnsi="Times New Roman" w:cs="Times New Roman"/>
+          <w:sz w:val="24"/>
+          <w:szCs w:val="24"/>
+        </w:rPr>
+        <w:t>réception</w:t>
+      </w:r>
+      <w:r>
+        <w:rPr>
+          <w:rFonts w:ascii="Times New Roman" w:hAnsi="Times New Roman" w:cs="Times New Roman"/>
+          <w:sz w:val="24"/>
+          <w:szCs w:val="24"/>
+        </w:rPr>
+        <w:t xml:space="preserve"> et l’envoi des messages </w:t>
+      </w:r>
+      <w:r>
+        <w:rPr>
+          <w:rFonts w:ascii="Times New Roman" w:hAnsi="Times New Roman" w:cs="Times New Roman"/>
+          <w:sz w:val="24"/>
+          <w:szCs w:val="24"/>
+        </w:rPr>
+        <w:t>(notamment le blocage).</w:t>
+      </w:r>
+    </w:p>
+    <w:p>
+      <w:pPr>
+        <w:spacing w:line="360" w:lineRule="auto"/>
+        <w:rPr>
+          <w:rFonts w:ascii="Times New Roman" w:hAnsi="Times New Roman" w:cs="Times New Roman"/>
+          <w:sz w:val="24"/>
+          <w:szCs w:val="24"/>
+        </w:rPr>
+      </w:pPr>
+      <w:r>
+        <w:rPr>
+          <w:rFonts w:ascii="Times New Roman" w:hAnsi="Times New Roman" w:cs="Times New Roman"/>
+          <w:sz w:val="24"/>
+          <w:szCs w:val="24"/>
+        </w:rPr>
+        <w:t>Chaque composant communique avec les autres à l’aide de message et ils ne sont plus imbriqués les uns aux autres comme pour la première version</w:t>
+      </w:r>
+      <w:r>
+        <w:rPr>
+          <w:rFonts w:ascii="Times New Roman" w:hAnsi="Times New Roman" w:cs="Times New Roman"/>
+          <w:sz w:val="24"/>
+          <w:szCs w:val="24"/>
+        </w:rPr>
+        <w:t>. La communication entre les composants se fait à l’aide de Rxjs</w:t>
+      </w:r>
+      <w:r>
+        <w:rPr>
+          <w:rFonts w:ascii="Times New Roman" w:hAnsi="Times New Roman" w:cs="Times New Roman"/>
+          <w:sz w:val="24"/>
+          <w:szCs w:val="24"/>
+        </w:rPr>
+        <w:t xml:space="preserve"> dont nous allons détailler le fonctionnement</w:t>
+      </w:r>
+      <w:r>
+        <w:rPr>
+          <w:rFonts w:ascii="Times New Roman" w:hAnsi="Times New Roman" w:cs="Times New Roman"/>
+          <w:sz w:val="24"/>
+          <w:szCs w:val="24"/>
+        </w:rPr>
+        <w:t>.</w:t>
+      </w:r>
+    </w:p>
+    <w:p>
+      <w:pPr>
+        <w:pStyle w:val="Titre3"/>
+      </w:pPr>
+      <w:r>
+        <w:t>RxJS</w:t>
+      </w:r>
+    </w:p>
+    <w:p>
+      <w:pPr>
+        <w:spacing w:line="360" w:lineRule="auto"/>
+        <w:rPr>
+          <w:rFonts w:ascii="Times New Roman" w:hAnsi="Times New Roman" w:cs="Times New Roman"/>
+          <w:spacing w:val="11"/>
+          <w:sz w:val="24"/>
+          <w:szCs w:val="24"/>
+          <w:shd w:val="clear" w:color="auto" w:fill="FFFFFF"/>
+        </w:rPr>
+      </w:pPr>
+      <w:r>
+        <w:rPr>
+          <w:rFonts w:ascii="Times New Roman" w:hAnsi="Times New Roman" w:cs="Times New Roman"/>
+          <w:sz w:val="24"/>
+          <w:szCs w:val="24"/>
+        </w:rPr>
+        <w:t>Rxjs est un librairie qui va permettre une « programmation reactive ».</w:t>
+      </w:r>
+      <w:r>
+        <w:rPr>
+          <w:rFonts w:ascii="Times New Roman" w:hAnsi="Times New Roman" w:cs="Times New Roman"/>
+          <w:sz w:val="24"/>
+          <w:szCs w:val="24"/>
+        </w:rPr>
+        <w:t xml:space="preserve"> LA programmation téactive est un paradigme de programmation</w:t>
+      </w:r>
+      <w:r>
+        <w:rPr>
+          <w:rFonts w:ascii="Times New Roman" w:hAnsi="Times New Roman" w:cs="Times New Roman"/>
+          <w:sz w:val="24"/>
+          <w:szCs w:val="24"/>
+        </w:rPr>
+        <w:t xml:space="preserve"> qui </w:t>
+      </w:r>
+      <w:r>
+        <w:rPr>
+          <w:rFonts w:ascii="Times New Roman" w:hAnsi="Times New Roman" w:cs="Times New Roman"/>
+          <w:spacing w:val="11"/>
+          <w:sz w:val="24"/>
+          <w:szCs w:val="24"/>
+          <w:shd w:val="clear" w:color="auto" w:fill="FFFFFF"/>
+        </w:rPr>
+        <w:t>se base sur la programmation asynchrone pour gérer les flux de données et la propagation du changement</w:t>
+      </w:r>
+      <w:r>
+        <w:rPr>
+          <w:rFonts w:ascii="Times New Roman" w:hAnsi="Times New Roman" w:cs="Times New Roman"/>
+          <w:spacing w:val="11"/>
+          <w:sz w:val="24"/>
+          <w:szCs w:val="24"/>
+          <w:shd w:val="clear" w:color="auto" w:fill="FFFFFF"/>
+        </w:rPr>
+        <w:t xml:space="preserve">. Ici, on va utiliser des </w:t>
+      </w:r>
+      <w:r>
+        <w:rPr>
+          <w:rFonts w:ascii="Times New Roman" w:hAnsi="Times New Roman" w:cs="Times New Roman"/>
+          <w:spacing w:val="11"/>
+          <w:sz w:val="24"/>
+          <w:szCs w:val="24"/>
+          <w:shd w:val="clear" w:color="auto" w:fill="FFFFFF"/>
+        </w:rPr>
+        <w:t>sujets et des observables</w:t>
+      </w:r>
+      <w:r>
+        <w:rPr>
+          <w:rFonts w:ascii="Times New Roman" w:hAnsi="Times New Roman" w:cs="Times New Roman"/>
+          <w:spacing w:val="11"/>
+          <w:sz w:val="24"/>
+          <w:szCs w:val="24"/>
+          <w:shd w:val="clear" w:color="auto" w:fill="FFFFFF"/>
+        </w:rPr>
+        <w:t xml:space="preserve"> Rxjs.</w:t>
+      </w:r>
+    </w:p>
+    <w:p>
+      <w:pPr>
+        <w:spacing w:line="360" w:lineRule="auto"/>
+        <w:rPr>
+          <w:rFonts w:ascii="Times New Roman" w:hAnsi="Times New Roman" w:cs="Times New Roman"/>
+          <w:spacing w:val="11"/>
+          <w:sz w:val="24"/>
+          <w:szCs w:val="24"/>
+          <w:shd w:val="clear" w:color="auto" w:fill="FFFFFF"/>
+        </w:rPr>
+      </w:pPr>
+      <w:r>
+        <w:rPr>
+          <w:rFonts w:ascii="Times New Roman" w:hAnsi="Times New Roman" w:cs="Times New Roman"/>
+          <w:spacing w:val="11"/>
+          <w:sz w:val="24"/>
+          <w:szCs w:val="24"/>
+          <w:shd w:val="clear" w:color="auto" w:fill="FFFFFF"/>
+        </w:rPr>
+        <w:t xml:space="preserve">Un sujet est un objet Rxjs qui va recevoir des objets de manière dynamique, et un observable est un objet qui </w:t>
+      </w:r>
+      <w:r>
+        <w:rPr>
+          <w:rFonts w:ascii="Times New Roman" w:hAnsi="Times New Roman" w:cs="Times New Roman"/>
+          <w:spacing w:val="11"/>
+          <w:sz w:val="24"/>
+          <w:szCs w:val="24"/>
+          <w:shd w:val="clear" w:color="auto" w:fill="FFFFFF"/>
+        </w:rPr>
+        <w:t>peut être</w:t>
+      </w:r>
+      <w:r>
+        <w:rPr>
+          <w:rFonts w:ascii="Times New Roman" w:hAnsi="Times New Roman" w:cs="Times New Roman"/>
+          <w:spacing w:val="11"/>
+          <w:sz w:val="24"/>
+          <w:szCs w:val="24"/>
+          <w:shd w:val="clear" w:color="auto" w:fill="FFFFFF"/>
+        </w:rPr>
+        <w:t xml:space="preserve"> construit à p</w:t>
+      </w:r>
+      <w:r>
+        <w:rPr>
+          <w:rFonts w:ascii="Times New Roman" w:hAnsi="Times New Roman" w:cs="Times New Roman"/>
+          <w:spacing w:val="11"/>
+          <w:sz w:val="24"/>
+          <w:szCs w:val="24"/>
+          <w:shd w:val="clear" w:color="auto" w:fill="FFFFFF"/>
         </w:rPr>
         <w:t>a</w:t>
       </w:r>
       <w:r>
         <w:rPr>
           <w:rFonts w:ascii="Times New Roman" w:hAnsi="Times New Roman" w:cs="Times New Roman"/>
-          <w:color w:val="538135" w:themeColor="accent6" w:themeShade="BF"/>
-          <w:sz w:val="24"/>
-          <w:szCs w:val="24"/>
-        </w:rPr>
-        <w:t xml:space="preserve">xé bonne </w:t>
-      </w:r>
-      <w:r>
-        <w:rPr>
-          <w:rFonts w:ascii="Times New Roman" w:hAnsi="Times New Roman" w:cs="Times New Roman"/>
-          <w:color w:val="538135" w:themeColor="accent6" w:themeShade="BF"/>
-          <w:sz w:val="24"/>
-          <w:szCs w:val="24"/>
-        </w:rPr>
-        <w:t>conception</w:t>
+          <w:spacing w:val="11"/>
+          <w:sz w:val="24"/>
+          <w:szCs w:val="24"/>
+          <w:shd w:val="clear" w:color="auto" w:fill="FFFFFF"/>
+        </w:rPr>
+        <w:t xml:space="preserve">rtir d’un sujet auquel on va pouvoir s’abonner pou exécuter une fonction à </w:t>
+      </w:r>
+      <w:r>
+        <w:rPr>
+          <w:rFonts w:ascii="Times New Roman" w:hAnsi="Times New Roman" w:cs="Times New Roman"/>
+          <w:spacing w:val="11"/>
+          <w:sz w:val="24"/>
+          <w:szCs w:val="24"/>
+          <w:shd w:val="clear" w:color="auto" w:fill="FFFFFF"/>
+        </w:rPr>
+        <w:t>chaque</w:t>
+      </w:r>
+      <w:r>
+        <w:rPr>
+          <w:rFonts w:ascii="Times New Roman" w:hAnsi="Times New Roman" w:cs="Times New Roman"/>
+          <w:spacing w:val="11"/>
+          <w:sz w:val="24"/>
+          <w:szCs w:val="24"/>
+          <w:shd w:val="clear" w:color="auto" w:fill="FFFFFF"/>
+        </w:rPr>
+        <w:t xml:space="preserve"> ajout</w:t>
+      </w:r>
+      <w:r>
+        <w:rPr>
+          <w:rFonts w:ascii="Times New Roman" w:hAnsi="Times New Roman" w:cs="Times New Roman"/>
+          <w:spacing w:val="11"/>
+          <w:sz w:val="24"/>
+          <w:szCs w:val="24"/>
+          <w:shd w:val="clear" w:color="auto" w:fill="FFFFFF"/>
+        </w:rPr>
+        <w:t>.</w:t>
+      </w:r>
+    </w:p>
+    <w:p>
+      <w:pPr>
+        <w:spacing w:line="360" w:lineRule="auto"/>
+        <w:rPr>
+          <w:rFonts w:ascii="Times New Roman" w:hAnsi="Times New Roman" w:cs="Times New Roman"/>
+          <w:spacing w:val="11"/>
+          <w:sz w:val="24"/>
+          <w:szCs w:val="24"/>
+          <w:shd w:val="clear" w:color="auto" w:fill="FFFFFF"/>
+        </w:rPr>
+      </w:pPr>
+    </w:p>
+    <w:p>
+      <w:pPr>
+        <w:spacing w:line="360" w:lineRule="auto"/>
+        <w:rPr>
+          <w:rFonts w:ascii="Times New Roman" w:hAnsi="Times New Roman" w:cs="Times New Roman"/>
+          <w:spacing w:val="11"/>
+          <w:sz w:val="24"/>
+          <w:szCs w:val="24"/>
+          <w:shd w:val="clear" w:color="auto" w:fill="FFFFFF"/>
+        </w:rPr>
+      </w:pPr>
+      <w:r>
+        <w:rPr>
+          <w:rFonts w:ascii="Times New Roman" w:hAnsi="Times New Roman" w:cs="Times New Roman"/>
+          <w:noProof/>
+          <w:spacing w:val="11"/>
+          <w:sz w:val="24"/>
+          <w:szCs w:val="24"/>
+        </w:rPr>
+        <w:lastRenderedPageBreak/>
+        <mc:AlternateContent>
+          <mc:Choice Requires="wps">
+            <w:drawing>
+              <wp:anchor distT="0" distB="0" distL="114300" distR="114300" simplePos="0" relativeHeight="251767808" behindDoc="0" locked="0" layoutInCell="1" allowOverlap="1" wp14:anchorId="127B89C9" wp14:editId="21F83E85">
+                <wp:simplePos x="0" y="0"/>
+                <wp:positionH relativeFrom="column">
+                  <wp:posOffset>1178008</wp:posOffset>
+                </wp:positionH>
+                <wp:positionV relativeFrom="paragraph">
+                  <wp:posOffset>596215</wp:posOffset>
+                </wp:positionV>
+                <wp:extent cx="2790702" cy="641268"/>
+                <wp:effectExtent l="0" t="0" r="10160" b="26035"/>
+                <wp:wrapNone/>
+                <wp:docPr id="58" name="Zone de texte 58"/>
+                <wp:cNvGraphicFramePr/>
+                <a:graphic xmlns:a="http://schemas.openxmlformats.org/drawingml/2006/main">
+                  <a:graphicData uri="http://schemas.microsoft.com/office/word/2010/wordprocessingShape">
+                    <wps:wsp>
+                      <wps:cNvSpPr txBox="1"/>
+                      <wps:spPr>
+                        <a:xfrm>
+                          <a:off x="0" y="0"/>
+                          <a:ext cx="2790702" cy="641268"/>
+                        </a:xfrm>
+                        <a:prstGeom prst="rect">
+                          <a:avLst/>
+                        </a:prstGeom>
+                        <a:ln/>
+                      </wps:spPr>
+                      <wps:style>
+                        <a:lnRef idx="2">
+                          <a:schemeClr val="dk1"/>
+                        </a:lnRef>
+                        <a:fillRef idx="1">
+                          <a:schemeClr val="lt1"/>
+                        </a:fillRef>
+                        <a:effectRef idx="0">
+                          <a:schemeClr val="dk1"/>
+                        </a:effectRef>
+                        <a:fontRef idx="minor">
+                          <a:schemeClr val="dk1"/>
+                        </a:fontRef>
+                      </wps:style>
+                      <wps:txbx>
+                        <w:txbxContent>
+                          <w:p>
+                            <w:pPr>
+                              <w:jc w:val="center"/>
+                            </w:pPr>
+                            <w:r>
+                              <w:t>App</w:t>
+                            </w:r>
+                          </w:p>
+                        </w:txbxContent>
+                      </wps:txbx>
+                      <wps:bodyPr rot="0" spcFirstLastPara="0" vertOverflow="overflow" horzOverflow="overflow" vert="horz" wrap="square" lIns="91440" tIns="45720" rIns="91440" bIns="45720" numCol="1" spcCol="0" rtlCol="0" fromWordArt="0" anchor="t" anchorCtr="0" forceAA="0" compatLnSpc="1">
+                        <a:prstTxWarp prst="textNoShape">
+                          <a:avLst/>
+                        </a:prstTxWarp>
+                        <a:noAutofit/>
+                      </wps:bodyPr>
+                    </wps:wsp>
+                  </a:graphicData>
+                </a:graphic>
+                <wp14:sizeRelH relativeFrom="margin">
+                  <wp14:pctWidth>0</wp14:pctWidth>
+                </wp14:sizeRelH>
+              </wp:anchor>
+            </w:drawing>
+          </mc:Choice>
+          <mc:Fallback>
+            <w:pict>
+              <v:shape w14:anchorId="127B89C9" id="Zone de texte 58" o:spid="_x0000_s1059" type="#_x0000_t202" style="position:absolute;margin-left:92.75pt;margin-top:46.95pt;width:219.75pt;height:50.5pt;z-index:251767808;visibility:visible;mso-wrap-style:square;mso-width-percent:0;mso-wrap-distance-left:9pt;mso-wrap-distance-top:0;mso-wrap-distance-right:9pt;mso-wrap-distance-bottom:0;mso-position-horizontal:absolute;mso-position-horizontal-relative:text;mso-position-vertical:absolute;mso-position-vertical-relative:text;mso-width-percent:0;mso-width-relative:margin;v-text-anchor:top" o:gfxdata="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" fillcolor="white [3201]" strokecolor="black [3200]" strokeweight="1pt">
+                <v:textbox>
+                  <w:txbxContent>
+                    <w:p>
+                      <w:pPr>
+                        <w:jc w:val="center"/>
+                      </w:pPr>
+                      <w:r>
+                        <w:t>App</w:t>
+                      </w:r>
+                    </w:p>
+                  </w:txbxContent>
+                </v:textbox>
+              </v:shape>
+            </w:pict>
+          </mc:Fallback>
+        </mc:AlternateContent>
+      </w:r>
+      <w:r>
+        <w:rPr>
+          <w:rFonts w:ascii="Times New Roman" w:hAnsi="Times New Roman" w:cs="Times New Roman"/>
+          <w:spacing w:val="11"/>
+          <w:sz w:val="24"/>
+          <w:szCs w:val="24"/>
+          <w:shd w:val="clear" w:color="auto" w:fill="FFFFFF"/>
+        </w:rPr>
+        <w:t>Pour bien comprendre, on représente l’utilisation des sujets et observables dans le schéma suivant :</w:t>
+      </w:r>
+    </w:p>
+    <w:p>
+      <w:pPr>
+        <w:spacing w:line="360" w:lineRule="auto"/>
+        <w:rPr>
+          <w:rFonts w:ascii="Times New Roman" w:hAnsi="Times New Roman" w:cs="Times New Roman"/>
+          <w:spacing w:val="11"/>
+          <w:sz w:val="24"/>
+          <w:szCs w:val="24"/>
+          <w:shd w:val="clear" w:color="auto" w:fill="FFFFFF"/>
+        </w:rPr>
+      </w:pPr>
+      <w:r>
+        <w:rPr>
+          <w:rFonts w:ascii="Times New Roman" w:hAnsi="Times New Roman" w:cs="Times New Roman"/>
+          <w:noProof/>
+          <w:spacing w:val="11"/>
+          <w:sz w:val="24"/>
+          <w:szCs w:val="24"/>
+        </w:rPr>
+        <mc:AlternateContent>
+          <mc:Choice Requires="wps">
+            <w:drawing>
+              <wp:anchor distT="0" distB="0" distL="114300" distR="114300" simplePos="0" relativeHeight="251770880" behindDoc="0" locked="0" layoutInCell="1" allowOverlap="1" wp14:anchorId="2F3CE007" wp14:editId="615F1911">
+                <wp:simplePos x="0" y="0"/>
+                <wp:positionH relativeFrom="column">
+                  <wp:posOffset>1329690</wp:posOffset>
+                </wp:positionH>
+                <wp:positionV relativeFrom="paragraph">
+                  <wp:posOffset>252796</wp:posOffset>
+                </wp:positionV>
+                <wp:extent cx="1033153" cy="320634"/>
+                <wp:effectExtent l="0" t="0" r="14605" b="22860"/>
+                <wp:wrapNone/>
+                <wp:docPr id="60" name="Zone de texte 60"/>
+                <wp:cNvGraphicFramePr/>
+                <a:graphic xmlns:a="http://schemas.openxmlformats.org/drawingml/2006/main">
+                  <a:graphicData uri="http://schemas.microsoft.com/office/word/2010/wordprocessingShape">
+                    <wps:wsp>
+                      <wps:cNvSpPr txBox="1"/>
+                      <wps:spPr>
+                        <a:xfrm>
+                          <a:off x="0" y="0"/>
+                          <a:ext cx="1033153" cy="320634"/>
+                        </a:xfrm>
+                        <a:prstGeom prst="rect">
+                          <a:avLst/>
+                        </a:prstGeom>
+                        <a:solidFill>
+                          <a:schemeClr val="lt1"/>
+                        </a:solidFill>
+                        <a:ln w="6350">
+                          <a:solidFill>
+                            <a:prstClr val="black"/>
+                          </a:solidFill>
+                        </a:ln>
+                      </wps:spPr>
+                      <wps:txbx>
+                        <w:txbxContent>
+                          <w:p>
+                            <w:r>
+                              <w:t xml:space="preserve">Sujet </w:t>
+                            </w:r>
+                            <w:r>
+                              <w:t>interface</w:t>
+                            </w:r>
+                          </w:p>
+                        </w:txbxContent>
+                      </wps:txbx>
+                      <wps:bodyPr rot="0" spcFirstLastPara="0" vertOverflow="overflow" horzOverflow="overflow" vert="horz" wrap="square" lIns="91440" tIns="45720" rIns="91440" bIns="45720" numCol="1" spcCol="0" rtlCol="0" fromWordArt="0" anchor="t" anchorCtr="0" forceAA="0" compatLnSpc="1">
+                        <a:prstTxWarp prst="textNoShape">
+                          <a:avLst/>
+                        </a:prstTxWarp>
+                        <a:noAutofit/>
+                      </wps:bodyPr>
+                    </wps:wsp>
+                  </a:graphicData>
+                </a:graphic>
+                <wp14:sizeRelH relativeFrom="margin">
+                  <wp14:pctWidth>0</wp14:pctWidth>
+                </wp14:sizeRelH>
+              </wp:anchor>
+            </w:drawing>
+          </mc:Choice>
+          <mc:Fallback>
+            <w:pict>
+              <v:shape w14:anchorId="2F3CE007" id="Zone de texte 60" o:spid="_x0000_s1060" type="#_x0000_t202" style="position:absolute;margin-left:104.7pt;margin-top:19.9pt;width:81.35pt;height:25.25pt;z-index:251770880;visibility:visible;mso-wrap-style:square;mso-width-percent:0;mso-wrap-distance-left:9pt;mso-wrap-distance-top:0;mso-wrap-distance-right:9pt;mso-wrap-distance-bottom:0;mso-position-horizontal:absolute;mso-position-horizontal-relative:text;mso-position-vertical:absolute;mso-position-vertical-relative:text;mso-width-percent:0;mso-width-relative:margin;v-text-anchor:top" o:gfxdata="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" fillcolor="white [3201]" strokeweight=".5pt">
+                <v:textbox>
+                  <w:txbxContent>
+                    <w:p>
+                      <w:r>
+                        <w:t xml:space="preserve">Sujet </w:t>
+                      </w:r>
+                      <w:r>
+                        <w:t>interface</w:t>
+                      </w:r>
+                    </w:p>
+                  </w:txbxContent>
+                </v:textbox>
+              </v:shape>
+            </w:pict>
+          </mc:Fallback>
+        </mc:AlternateContent>
+      </w:r>
+      <w:r>
+        <w:rPr>
+          <w:rFonts w:ascii="Times New Roman" w:hAnsi="Times New Roman" w:cs="Times New Roman"/>
+          <w:noProof/>
+          <w:spacing w:val="11"/>
+          <w:sz w:val="24"/>
+          <w:szCs w:val="24"/>
+        </w:rPr>
+        <mc:AlternateContent>
+          <mc:Choice Requires="wps">
+            <w:drawing>
+              <wp:anchor distT="0" distB="0" distL="114300" distR="114300" simplePos="0" relativeHeight="251768832" behindDoc="0" locked="0" layoutInCell="1" allowOverlap="1" wp14:anchorId="3AB2454B" wp14:editId="48AD53D8">
+                <wp:simplePos x="0" y="0"/>
+                <wp:positionH relativeFrom="column">
+                  <wp:posOffset>2757442</wp:posOffset>
+                </wp:positionH>
+                <wp:positionV relativeFrom="paragraph">
+                  <wp:posOffset>253621</wp:posOffset>
+                </wp:positionV>
+                <wp:extent cx="1033153" cy="320634"/>
+                <wp:effectExtent l="0" t="0" r="14605" b="22860"/>
+                <wp:wrapNone/>
+                <wp:docPr id="59" name="Zone de texte 59"/>
+                <wp:cNvGraphicFramePr/>
+                <a:graphic xmlns:a="http://schemas.openxmlformats.org/drawingml/2006/main">
+                  <a:graphicData uri="http://schemas.microsoft.com/office/word/2010/wordprocessingShape">
+                    <wps:wsp>
+                      <wps:cNvSpPr txBox="1"/>
+                      <wps:spPr>
+                        <a:xfrm>
+                          <a:off x="0" y="0"/>
+                          <a:ext cx="1033153" cy="320634"/>
+                        </a:xfrm>
+                        <a:prstGeom prst="rect">
+                          <a:avLst/>
+                        </a:prstGeom>
+                        <a:solidFill>
+                          <a:schemeClr val="lt1"/>
+                        </a:solidFill>
+                        <a:ln w="6350">
+                          <a:solidFill>
+                            <a:prstClr val="black"/>
+                          </a:solidFill>
+                        </a:ln>
+                      </wps:spPr>
+                      <wps:txbx>
+                        <w:txbxContent>
+                          <w:p>
+                            <w:r>
+                              <w:t xml:space="preserve">Sujet </w:t>
+                            </w:r>
+                            <w:r>
+                              <w:t>Réseau</w:t>
+                            </w:r>
+                          </w:p>
+                        </w:txbxContent>
+                      </wps:txbx>
+                      <wps:bodyPr rot="0" spcFirstLastPara="0" vertOverflow="overflow" horzOverflow="overflow" vert="horz" wrap="square" lIns="91440" tIns="45720" rIns="91440" bIns="45720" numCol="1" spcCol="0" rtlCol="0" fromWordArt="0" anchor="t" anchorCtr="0" forceAA="0" compatLnSpc="1">
+                        <a:prstTxWarp prst="textNoShape">
+                          <a:avLst/>
+                        </a:prstTxWarp>
+                        <a:noAutofit/>
+                      </wps:bodyPr>
+                    </wps:wsp>
+                  </a:graphicData>
+                </a:graphic>
+                <wp14:sizeRelH relativeFrom="margin">
+                  <wp14:pctWidth>0</wp14:pctWidth>
+                </wp14:sizeRelH>
+              </wp:anchor>
+            </w:drawing>
+          </mc:Choice>
+          <mc:Fallback>
+            <w:pict>
+              <v:shape w14:anchorId="3AB2454B" id="Zone de texte 59" o:spid="_x0000_s1061" type="#_x0000_t202" style="position:absolute;margin-left:217.1pt;margin-top:19.95pt;width:81.35pt;height:25.25pt;z-index:251768832;visibility:visible;mso-wrap-style:square;mso-width-percent:0;mso-wrap-distance-left:9pt;mso-wrap-distance-top:0;mso-wrap-distance-right:9pt;mso-wrap-distance-bottom:0;mso-position-horizontal:absolute;mso-position-horizontal-relative:text;mso-position-vertical:absolute;mso-position-vertical-relative:text;mso-width-percent:0;mso-width-relative:margin;v-text-anchor:top" o:gfxdata="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" fillcolor="white [3201]" strokeweight=".5pt">
+                <v:textbox>
+                  <w:txbxContent>
+                    <w:p>
+                      <w:r>
+                        <w:t xml:space="preserve">Sujet </w:t>
+                      </w:r>
+                      <w:r>
+                        <w:t>Réseau</w:t>
+                      </w:r>
+                    </w:p>
+                  </w:txbxContent>
+                </v:textbox>
+              </v:shape>
+            </w:pict>
+          </mc:Fallback>
+        </mc:AlternateContent>
+      </w:r>
+    </w:p>
+    <w:p>
+      <w:pPr>
+        <w:spacing w:line="360" w:lineRule="auto"/>
+        <w:rPr>
+          <w:rFonts w:ascii="Times New Roman" w:hAnsi="Times New Roman" w:cs="Times New Roman"/>
+          <w:spacing w:val="11"/>
+          <w:sz w:val="24"/>
+          <w:szCs w:val="24"/>
+          <w:shd w:val="clear" w:color="auto" w:fill="FFFFFF"/>
+        </w:rPr>
+      </w:pPr>
+      <w:r>
+        <w:rPr>
+          <w:rFonts w:ascii="Times New Roman" w:hAnsi="Times New Roman" w:cs="Times New Roman"/>
+          <w:noProof/>
+          <w:spacing w:val="11"/>
+          <w:sz w:val="24"/>
+          <w:szCs w:val="24"/>
+        </w:rPr>
+        <mc:AlternateContent>
+          <mc:Choice Requires="wps">
+            <w:drawing>
+              <wp:anchor distT="0" distB="0" distL="114300" distR="114300" simplePos="0" relativeHeight="251783168" behindDoc="0" locked="0" layoutInCell="1" allowOverlap="1" wp14:anchorId="2CC06F67" wp14:editId="58B7542C">
+                <wp:simplePos x="0" y="0"/>
+                <wp:positionH relativeFrom="column">
+                  <wp:posOffset>3265714</wp:posOffset>
+                </wp:positionH>
+                <wp:positionV relativeFrom="paragraph">
+                  <wp:posOffset>225937</wp:posOffset>
+                </wp:positionV>
+                <wp:extent cx="11875" cy="320634"/>
+                <wp:effectExtent l="76200" t="0" r="64770" b="60960"/>
+                <wp:wrapNone/>
+                <wp:docPr id="73" name="Connecteur droit avec flèche 73"/>
+                <wp:cNvGraphicFramePr/>
+                <a:graphic xmlns:a="http://schemas.openxmlformats.org/drawingml/2006/main">
+                  <a:graphicData uri="http://schemas.microsoft.com/office/word/2010/wordprocessingShape">
+                    <wps:wsp>
+                      <wps:cNvCnPr/>
+                      <wps:spPr>
+                        <a:xfrm flipH="1">
+                          <a:off x="0" y="0"/>
+                          <a:ext cx="11875" cy="320634"/>
+                        </a:xfrm>
+                        <a:prstGeom prst="straightConnector1">
+                          <a:avLst/>
+                        </a:prstGeom>
+                        <a:ln>
+                          <a:tailEnd type="triangle"/>
+                        </a:ln>
+                      </wps:spPr>
+                      <wps:style>
+                        <a:lnRef idx="1">
+                          <a:schemeClr val="accent1"/>
+                        </a:lnRef>
+                        <a:fillRef idx="0">
+                          <a:schemeClr val="accent1"/>
+                        </a:fillRef>
+                        <a:effectRef idx="0">
+                          <a:schemeClr val="accent1"/>
+                        </a:effectRef>
+                        <a:fontRef idx="minor">
+                          <a:schemeClr val="tx1"/>
+                        </a:fontRef>
+                      </wps:style>
+                      <wps:bodyPr/>
+                    </wps:wsp>
+                  </a:graphicData>
+                </a:graphic>
+              </wp:anchor>
+            </w:drawing>
+          </mc:Choice>
+          <mc:Fallback>
+            <w:pict>
+              <v:shapetype w14:anchorId="710041C9" id="_x0000_t32" coordsize="21600,21600" o:spt="32" o:oned="t" path="m,l21600,21600e" filled="f">
+                <v:path arrowok="t" fillok="f" o:connecttype="none"/>
+                <o:lock v:ext="edit" shapetype="t"/>
+              </v:shapetype>
+              <v:shape id="Connecteur droit avec flèche 73" o:spid="_x0000_s1026" type="#_x0000_t32" style="position:absolute;margin-left:257.15pt;margin-top:17.8pt;width:.95pt;height:25.25pt;flip:x;z-index:251783168;visibility:visible;mso-wrap-style:square;mso-wrap-distance-left:9pt;mso-wrap-distance-top:0;mso-wrap-distance-right:9pt;mso-wrap-distance-bottom:0;mso-position-horizontal:absolute;mso-position-horizontal-relative:text;mso-position-vertical:absolute;mso-position-vertical-relative:text" o:gfxdata="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" strokecolor="#4472c4 [3204]" strokeweight=".5pt">
+                <v:stroke endarrow="block" joinstyle="miter"/>
+              </v:shape>
+            </w:pict>
+          </mc:Fallback>
+        </mc:AlternateContent>
+      </w:r>
+      <w:r>
+        <w:rPr>
+          <w:rFonts w:ascii="Times New Roman" w:hAnsi="Times New Roman" w:cs="Times New Roman"/>
+          <w:noProof/>
+          <w:spacing w:val="11"/>
+          <w:sz w:val="24"/>
+          <w:szCs w:val="24"/>
+        </w:rPr>
+        <mc:AlternateContent>
+          <mc:Choice Requires="wps">
+            <w:drawing>
+              <wp:anchor distT="0" distB="0" distL="114300" distR="114300" simplePos="0" relativeHeight="251781120" behindDoc="0" locked="0" layoutInCell="1" allowOverlap="1" wp14:anchorId="7E0746AB" wp14:editId="624E6283">
+                <wp:simplePos x="0" y="0"/>
+                <wp:positionH relativeFrom="column">
+                  <wp:posOffset>1831530</wp:posOffset>
+                </wp:positionH>
+                <wp:positionV relativeFrom="paragraph">
+                  <wp:posOffset>222143</wp:posOffset>
+                </wp:positionV>
+                <wp:extent cx="11875" cy="320634"/>
+                <wp:effectExtent l="76200" t="0" r="64770" b="60960"/>
+                <wp:wrapNone/>
+                <wp:docPr id="72" name="Connecteur droit avec flèche 72"/>
+                <wp:cNvGraphicFramePr/>
+                <a:graphic xmlns:a="http://schemas.openxmlformats.org/drawingml/2006/main">
+                  <a:graphicData uri="http://schemas.microsoft.com/office/word/2010/wordprocessingShape">
+                    <wps:wsp>
+                      <wps:cNvCnPr/>
+                      <wps:spPr>
+                        <a:xfrm flipH="1">
+                          <a:off x="0" y="0"/>
+                          <a:ext cx="11875" cy="320634"/>
+                        </a:xfrm>
+                        <a:prstGeom prst="straightConnector1">
+                          <a:avLst/>
+                        </a:prstGeom>
+                        <a:ln>
+                          <a:tailEnd type="triangle"/>
+                        </a:ln>
+                      </wps:spPr>
+                      <wps:style>
+                        <a:lnRef idx="1">
+                          <a:schemeClr val="accent1"/>
+                        </a:lnRef>
+                        <a:fillRef idx="0">
+                          <a:schemeClr val="accent1"/>
+                        </a:fillRef>
+                        <a:effectRef idx="0">
+                          <a:schemeClr val="accent1"/>
+                        </a:effectRef>
+                        <a:fontRef idx="minor">
+                          <a:schemeClr val="tx1"/>
+                        </a:fontRef>
+                      </wps:style>
+                      <wps:bodyPr/>
+                    </wps:wsp>
+                  </a:graphicData>
+                </a:graphic>
+              </wp:anchor>
+            </w:drawing>
+          </mc:Choice>
+          <mc:Fallback>
+            <w:pict>
+              <v:shape w14:anchorId="7586394D" id="Connecteur droit avec flèche 72" o:spid="_x0000_s1026" type="#_x0000_t32" style="position:absolute;margin-left:144.2pt;margin-top:17.5pt;width:.95pt;height:25.25pt;flip:x;z-index:251781120;visibility:visible;mso-wrap-style:square;mso-wrap-distance-left:9pt;mso-wrap-distance-top:0;mso-wrap-distance-right:9pt;mso-wrap-distance-bottom:0;mso-position-horizontal:absolute;mso-position-horizontal-relative:text;mso-position-vertical:absolute;mso-position-vertical-relative:text" o:gfxdata="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" strokecolor="#4472c4 [3204]" strokeweight=".5pt">
+                <v:stroke endarrow="block" joinstyle="miter"/>
+              </v:shape>
+            </w:pict>
+          </mc:Fallback>
+        </mc:AlternateContent>
+      </w:r>
+    </w:p>
+    <w:p>
+      <w:pPr>
+        <w:spacing w:line="360" w:lineRule="auto"/>
+        <w:rPr>
+          <w:rFonts w:ascii="Times New Roman" w:hAnsi="Times New Roman" w:cs="Times New Roman"/>
+          <w:sz w:val="24"/>
+          <w:szCs w:val="24"/>
+        </w:rPr>
+      </w:pPr>
+      <w:r>
+        <w:rPr>
+          <w:rFonts w:ascii="Times New Roman" w:hAnsi="Times New Roman" w:cs="Times New Roman"/>
+          <w:noProof/>
+          <w:spacing w:val="11"/>
+          <w:sz w:val="24"/>
+          <w:szCs w:val="24"/>
+        </w:rPr>
+        <mc:AlternateContent>
+          <mc:Choice Requires="wps">
+            <w:drawing>
+              <wp:anchor distT="0" distB="0" distL="114300" distR="114300" simplePos="0" relativeHeight="251772928" behindDoc="0" locked="0" layoutInCell="1" allowOverlap="1" wp14:anchorId="02646223" wp14:editId="669765EB">
+                <wp:simplePos x="0" y="0"/>
+                <wp:positionH relativeFrom="column">
+                  <wp:posOffset>1273299</wp:posOffset>
+                </wp:positionH>
+                <wp:positionV relativeFrom="paragraph">
+                  <wp:posOffset>189675</wp:posOffset>
+                </wp:positionV>
+                <wp:extent cx="1033153" cy="463137"/>
+                <wp:effectExtent l="0" t="0" r="14605" b="13335"/>
+                <wp:wrapNone/>
+                <wp:docPr id="61" name="Zone de texte 61"/>
+                <wp:cNvGraphicFramePr/>
+                <a:graphic xmlns:a="http://schemas.openxmlformats.org/drawingml/2006/main">
+                  <a:graphicData uri="http://schemas.microsoft.com/office/word/2010/wordprocessingShape">
+                    <wps:wsp>
+                      <wps:cNvSpPr txBox="1"/>
+                      <wps:spPr>
+                        <a:xfrm>
+                          <a:off x="0" y="0"/>
+                          <a:ext cx="1033153" cy="463137"/>
+                        </a:xfrm>
+                        <a:prstGeom prst="rect">
+                          <a:avLst/>
+                        </a:prstGeom>
+                        <a:solidFill>
+                          <a:schemeClr val="lt1"/>
+                        </a:solidFill>
+                        <a:ln w="6350">
+                          <a:solidFill>
+                            <a:prstClr val="black"/>
+                          </a:solidFill>
+                        </a:ln>
+                      </wps:spPr>
+                      <wps:txbx>
+                        <w:txbxContent>
+                          <w:p>
+                            <w:r>
+                              <w:t>Observable</w:t>
+                            </w:r>
+                            <w:r>
+                              <w:t xml:space="preserve"> interface</w:t>
+                            </w:r>
+                          </w:p>
+                        </w:txbxContent>
+                      </wps:txbx>
+                      <wps:bodyPr rot="0" spcFirstLastPara="0" vertOverflow="overflow" horzOverflow="overflow" vert="horz" wrap="square" lIns="91440" tIns="45720" rIns="91440" bIns="45720" numCol="1" spcCol="0" rtlCol="0" fromWordArt="0" anchor="t" anchorCtr="0" forceAA="0" compatLnSpc="1">
+                        <a:prstTxWarp prst="textNoShape">
+                          <a:avLst/>
+                        </a:prstTxWarp>
+                        <a:noAutofit/>
+                      </wps:bodyPr>
+                    </wps:wsp>
+                  </a:graphicData>
+                </a:graphic>
+                <wp14:sizeRelH relativeFrom="margin">
+                  <wp14:pctWidth>0</wp14:pctWidth>
+                </wp14:sizeRelH>
+                <wp14:sizeRelV relativeFrom="margin">
+                  <wp14:pctHeight>0</wp14:pctHeight>
+                </wp14:sizeRelV>
+              </wp:anchor>
+            </w:drawing>
+          </mc:Choice>
+          <mc:Fallback>
+            <w:pict>
+              <v:shape w14:anchorId="02646223" id="Zone de texte 61" o:spid="_x0000_s1062" type="#_x0000_t202" style="position:absolute;margin-left:100.25pt;margin-top:14.95pt;width:81.35pt;height:36.45pt;z-index:251772928;visibility:visible;mso-wrap-style:square;mso-width-percent:0;mso-height-percent:0;mso-wrap-distance-left:9pt;mso-wrap-distance-top:0;mso-wrap-distance-right:9pt;mso-wrap-distance-bottom:0;mso-position-horizontal:absolute;mso-position-horizontal-relative:text;mso-position-vertical:absolute;mso-position-vertical-relative:text;mso-width-percent:0;mso-height-percent:0;mso-width-relative:margin;mso-height-relative:margin;v-text-anchor:top" o:gfxdata="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" fillcolor="white [3201]" strokeweight=".5pt">
+                <v:textbox>
+                  <w:txbxContent>
+                    <w:p>
+                      <w:r>
+                        <w:t>Observable</w:t>
+                      </w:r>
+                      <w:r>
+                        <w:t xml:space="preserve"> interface</w:t>
+                      </w:r>
+                    </w:p>
+                  </w:txbxContent>
+                </v:textbox>
+              </v:shape>
+            </w:pict>
+          </mc:Fallback>
+        </mc:AlternateContent>
+      </w:r>
+      <w:r>
+        <w:rPr>
+          <w:rFonts w:ascii="Times New Roman" w:hAnsi="Times New Roman" w:cs="Times New Roman"/>
+          <w:noProof/>
+          <w:spacing w:val="11"/>
+          <w:sz w:val="24"/>
+          <w:szCs w:val="24"/>
+        </w:rPr>
+        <mc:AlternateContent>
+          <mc:Choice Requires="wps">
+            <w:drawing>
+              <wp:anchor distT="0" distB="0" distL="114300" distR="114300" simplePos="0" relativeHeight="251774976" behindDoc="0" locked="0" layoutInCell="1" allowOverlap="1" wp14:anchorId="3545260D" wp14:editId="3720B18C">
+                <wp:simplePos x="0" y="0"/>
+                <wp:positionH relativeFrom="column">
+                  <wp:posOffset>2745361</wp:posOffset>
+                </wp:positionH>
+                <wp:positionV relativeFrom="paragraph">
+                  <wp:posOffset>213682</wp:posOffset>
+                </wp:positionV>
+                <wp:extent cx="1033145" cy="463138"/>
+                <wp:effectExtent l="0" t="0" r="14605" b="13335"/>
+                <wp:wrapNone/>
+                <wp:docPr id="62" name="Zone de texte 62"/>
+                <wp:cNvGraphicFramePr/>
+                <a:graphic xmlns:a="http://schemas.openxmlformats.org/drawingml/2006/main">
+                  <a:graphicData uri="http://schemas.microsoft.com/office/word/2010/wordprocessingShape">
+                    <wps:wsp>
+                      <wps:cNvSpPr txBox="1"/>
+                      <wps:spPr>
+                        <a:xfrm>
+                          <a:off x="0" y="0"/>
+                          <a:ext cx="1033145" cy="463138"/>
+                        </a:xfrm>
+                        <a:prstGeom prst="rect">
+                          <a:avLst/>
+                        </a:prstGeom>
+                        <a:solidFill>
+                          <a:schemeClr val="lt1"/>
+                        </a:solidFill>
+                        <a:ln w="6350">
+                          <a:solidFill>
+                            <a:prstClr val="black"/>
+                          </a:solidFill>
+                        </a:ln>
+                      </wps:spPr>
+                      <wps:txbx>
+                        <w:txbxContent>
+                          <w:p>
+                            <w:pPr>
+                              <w:spacing w:line="240" w:lineRule="auto"/>
+                            </w:pPr>
+                            <w:r>
+                              <w:t>Observable</w:t>
+                            </w:r>
+                            <w:r>
+                              <w:t xml:space="preserve"> </w:t>
+                            </w:r>
+                            <w:r>
+                              <w:t>réseau</w:t>
+                            </w:r>
+                          </w:p>
+                        </w:txbxContent>
+                      </wps:txbx>
+                      <wps:bodyPr rot="0" spcFirstLastPara="0" vertOverflow="overflow" horzOverflow="overflow" vert="horz" wrap="square" lIns="91440" tIns="45720" rIns="91440" bIns="45720" numCol="1" spcCol="0" rtlCol="0" fromWordArt="0" anchor="t" anchorCtr="0" forceAA="0" compatLnSpc="1">
+                        <a:prstTxWarp prst="textNoShape">
+                          <a:avLst/>
+                        </a:prstTxWarp>
+                        <a:noAutofit/>
+                      </wps:bodyPr>
+                    </wps:wsp>
+                  </a:graphicData>
+                </a:graphic>
+                <wp14:sizeRelH relativeFrom="margin">
+                  <wp14:pctWidth>0</wp14:pctWidth>
+                </wp14:sizeRelH>
+                <wp14:sizeRelV relativeFrom="margin">
+                  <wp14:pctHeight>0</wp14:pctHeight>
+                </wp14:sizeRelV>
+              </wp:anchor>
+            </w:drawing>
+          </mc:Choice>
+          <mc:Fallback>
+            <w:pict>
+              <v:shape w14:anchorId="3545260D" id="Zone de texte 62" o:spid="_x0000_s1063" type="#_x0000_t202" style="position:absolute;margin-left:216.15pt;margin-top:16.85pt;width:81.35pt;height:36.45pt;z-index:251774976;visibility:visible;mso-wrap-style:square;mso-width-percent:0;mso-height-percent:0;mso-wrap-distance-left:9pt;mso-wrap-distance-top:0;mso-wrap-distance-right:9pt;mso-wrap-distance-bottom:0;mso-position-horizontal:absolute;mso-position-horizontal-relative:text;mso-position-vertical:absolute;mso-position-vertical-relative:text;mso-width-percent:0;mso-height-percent:0;mso-width-relative:margin;mso-height-relative:margin;v-text-anchor:top" o:gfxdata="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" fillcolor="white [3201]" strokeweight=".5pt">
+                <v:textbox>
+                  <w:txbxContent>
+                    <w:p>
+                      <w:pPr>
+                        <w:spacing w:line="240" w:lineRule="auto"/>
+                      </w:pPr>
+                      <w:r>
+                        <w:t>Observable</w:t>
+                      </w:r>
+                      <w:r>
+                        <w:t xml:space="preserve"> </w:t>
+                      </w:r>
+                      <w:r>
+                        <w:t>réseau</w:t>
+                      </w:r>
+                    </w:p>
+                  </w:txbxContent>
+                </v:textbox>
+              </v:shape>
+            </w:pict>
+          </mc:Fallback>
+        </mc:AlternateContent>
+      </w:r>
+    </w:p>
+    <w:p>
+      <w:pPr>
+        <w:spacing w:line="360" w:lineRule="auto"/>
+        <w:rPr>
+          <w:rFonts w:ascii="Times New Roman" w:hAnsi="Times New Roman" w:cs="Times New Roman"/>
+          <w:sz w:val="24"/>
+          <w:szCs w:val="24"/>
+        </w:rPr>
+      </w:pPr>
+      <w:r>
+        <w:rPr>
+          <w:rFonts w:ascii="Times New Roman" w:hAnsi="Times New Roman" w:cs="Times New Roman"/>
+          <w:noProof/>
+          <w:sz w:val="24"/>
+          <w:szCs w:val="24"/>
+        </w:rPr>
+        <mc:AlternateContent>
+          <mc:Choice Requires="wps">
+            <w:drawing>
+              <wp:anchor distT="0" distB="0" distL="114300" distR="114300" simplePos="0" relativeHeight="251784192" behindDoc="0" locked="0" layoutInCell="1" allowOverlap="1" wp14:anchorId="7BF7AC6E" wp14:editId="2CD3857A">
+                <wp:simplePos x="0" y="0"/>
+                <wp:positionH relativeFrom="column">
+                  <wp:posOffset>1415349</wp:posOffset>
+                </wp:positionH>
+                <wp:positionV relativeFrom="paragraph">
+                  <wp:posOffset>252639</wp:posOffset>
+                </wp:positionV>
+                <wp:extent cx="273133" cy="582113"/>
+                <wp:effectExtent l="0" t="0" r="31750" b="27940"/>
+                <wp:wrapNone/>
+                <wp:docPr id="74" name="Connecteur droit 74"/>
+                <wp:cNvGraphicFramePr/>
+                <a:graphic xmlns:a="http://schemas.openxmlformats.org/drawingml/2006/main">
+                  <a:graphicData uri="http://schemas.microsoft.com/office/word/2010/wordprocessingShape">
+                    <wps:wsp>
+                      <wps:cNvCnPr/>
+                      <wps:spPr>
+                        <a:xfrm flipH="1">
+                          <a:off x="0" y="0"/>
+                          <a:ext cx="273133" cy="582113"/>
+                        </a:xfrm>
+                        <a:prstGeom prst="line">
+                          <a:avLst/>
+                        </a:prstGeom>
+                      </wps:spPr>
+                      <wps:style>
+                        <a:lnRef idx="1">
+                          <a:schemeClr val="accent1"/>
+                        </a:lnRef>
+                        <a:fillRef idx="0">
+                          <a:schemeClr val="accent1"/>
+                        </a:fillRef>
+                        <a:effectRef idx="0">
+                          <a:schemeClr val="accent1"/>
+                        </a:effectRef>
+                        <a:fontRef idx="minor">
+                          <a:schemeClr val="tx1"/>
+                        </a:fontRef>
+                      </wps:style>
+                      <wps:bodyPr/>
+                    </wps:wsp>
+                  </a:graphicData>
+                </a:graphic>
+              </wp:anchor>
+            </w:drawing>
+          </mc:Choice>
+          <mc:Fallback>
+            <w:pict>
+              <v:line w14:anchorId="4068F29B" id="Connecteur droit 74" o:spid="_x0000_s1026" style="position:absolute;flip:x;z-index:251784192;visibility:visible;mso-wrap-style:square;mso-wrap-distance-left:9pt;mso-wrap-distance-top:0;mso-wrap-distance-right:9pt;mso-wrap-distance-bottom:0;mso-position-horizontal:absolute;mso-position-horizontal-relative:text;mso-position-vertical:absolute;mso-position-vertical-relative:text" from="111.45pt,19.9pt" to="132.95pt,65.75pt" o:gfxdata="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" strokecolor="#4472c4 [3204]" strokeweight=".5pt">
+                <v:stroke joinstyle="miter"/>
+              </v:line>
+            </w:pict>
+          </mc:Fallback>
+        </mc:AlternateContent>
+      </w:r>
+    </w:p>
+    <w:p>
+      <w:pPr>
+        <w:spacing w:line="360" w:lineRule="auto"/>
+        <w:rPr>
+          <w:rFonts w:ascii="Times New Roman" w:hAnsi="Times New Roman" w:cs="Times New Roman"/>
+          <w:sz w:val="24"/>
+          <w:szCs w:val="24"/>
+        </w:rPr>
+      </w:pPr>
+      <w:r>
+        <w:rPr>
+          <w:rFonts w:ascii="Times New Roman" w:hAnsi="Times New Roman" w:cs="Times New Roman"/>
+          <w:noProof/>
+          <w:sz w:val="24"/>
+          <w:szCs w:val="24"/>
+        </w:rPr>
+        <mc:AlternateContent>
+          <mc:Choice Requires="wps">
+            <w:drawing>
+              <wp:anchor distT="0" distB="0" distL="114300" distR="114300" simplePos="0" relativeHeight="251779072" behindDoc="0" locked="0" layoutInCell="1" allowOverlap="1" wp14:anchorId="6FD336DA" wp14:editId="07860C2D">
+                <wp:simplePos x="0" y="0"/>
+                <wp:positionH relativeFrom="column">
+                  <wp:posOffset>133358</wp:posOffset>
+                </wp:positionH>
+                <wp:positionV relativeFrom="paragraph">
+                  <wp:posOffset>233078</wp:posOffset>
+                </wp:positionV>
+                <wp:extent cx="1947553" cy="605642"/>
+                <wp:effectExtent l="0" t="0" r="14605" b="23495"/>
+                <wp:wrapNone/>
+                <wp:docPr id="70" name="Zone de texte 70"/>
+                <wp:cNvGraphicFramePr/>
+                <a:graphic xmlns:a="http://schemas.openxmlformats.org/drawingml/2006/main">
+                  <a:graphicData uri="http://schemas.microsoft.com/office/word/2010/wordprocessingShape">
+                    <wps:wsp>
+                      <wps:cNvSpPr txBox="1"/>
+                      <wps:spPr>
+                        <a:xfrm>
+                          <a:off x="0" y="0"/>
+                          <a:ext cx="1947553" cy="605642"/>
+                        </a:xfrm>
+                        <a:prstGeom prst="rect">
+                          <a:avLst/>
+                        </a:prstGeom>
+                        <a:solidFill>
+                          <a:schemeClr val="lt1"/>
+                        </a:solidFill>
+                        <a:ln w="6350">
+                          <a:solidFill>
+                            <a:prstClr val="black"/>
+                          </a:solidFill>
+                        </a:ln>
+                      </wps:spPr>
+                      <wps:txbx>
+                        <w:txbxContent>
+                          <w:p>
+                            <w:pPr>
+                              <w:jc w:val="center"/>
+                            </w:pPr>
+                            <w:r>
+                              <w:t>Interface</w:t>
+                            </w:r>
+                          </w:p>
+                        </w:txbxContent>
+                      </wps:txbx>
+                      <wps:bodyPr rot="0" spcFirstLastPara="0" vertOverflow="overflow" horzOverflow="overflow" vert="horz" wrap="square" lIns="91440" tIns="45720" rIns="91440" bIns="45720" numCol="1" spcCol="0" rtlCol="0" fromWordArt="0" anchor="t" anchorCtr="0" forceAA="0" compatLnSpc="1">
+                        <a:prstTxWarp prst="textNoShape">
+                          <a:avLst/>
+                        </a:prstTxWarp>
+                        <a:noAutofit/>
+                      </wps:bodyPr>
+                    </wps:wsp>
+                  </a:graphicData>
+                </a:graphic>
+                <wp14:sizeRelH relativeFrom="margin">
+                  <wp14:pctWidth>0</wp14:pctWidth>
+                </wp14:sizeRelH>
+                <wp14:sizeRelV relativeFrom="margin">
+                  <wp14:pctHeight>0</wp14:pctHeight>
+                </wp14:sizeRelV>
+              </wp:anchor>
+            </w:drawing>
+          </mc:Choice>
+          <mc:Fallback>
+            <w:pict>
+              <v:shape w14:anchorId="6FD336DA" id="Zone de texte 70" o:spid="_x0000_s1064" type="#_x0000_t202" style="position:absolute;margin-left:10.5pt;margin-top:18.35pt;width:153.35pt;height:47.7pt;z-index:251779072;visibility:visible;mso-wrap-style:square;mso-width-percent:0;mso-height-percent:0;mso-wrap-distance-left:9pt;mso-wrap-distance-top:0;mso-wrap-distance-right:9pt;mso-wrap-distance-bottom:0;mso-position-horizontal:absolute;mso-position-horizontal-relative:text;mso-position-vertical:absolute;mso-position-vertical-relative:text;mso-width-percent:0;mso-height-percent:0;mso-width-relative:margin;mso-height-relative:margin;v-text-anchor:top" o:gfxdata="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" fillcolor="white [3201]" strokeweight=".5pt">
+                <v:textbox>
+                  <w:txbxContent>
+                    <w:p>
+                      <w:pPr>
+                        <w:jc w:val="center"/>
+                      </w:pPr>
+                      <w:r>
+                        <w:t>Interface</w:t>
+                      </w:r>
+                    </w:p>
+                  </w:txbxContent>
+                </v:textbox>
+              </v:shape>
+            </w:pict>
+          </mc:Fallback>
+        </mc:AlternateContent>
+      </w:r>
+    </w:p>
+    <w:p>
+      <w:pPr>
+        <w:spacing w:line="360" w:lineRule="auto"/>
+        <w:rPr>
+          <w:rFonts w:ascii="Times New Roman" w:hAnsi="Times New Roman" w:cs="Times New Roman"/>
+          <w:sz w:val="24"/>
+          <w:szCs w:val="24"/>
+        </w:rPr>
+      </w:pPr>
+      <w:r>
+        <w:rPr>
+          <w:rFonts w:ascii="Times New Roman" w:hAnsi="Times New Roman" w:cs="Times New Roman"/>
+          <w:noProof/>
+          <w:sz w:val="24"/>
+          <w:szCs w:val="24"/>
+        </w:rPr>
+        <mc:AlternateContent>
+          <mc:Choice Requires="wps">
+            <w:drawing>
+              <wp:anchor distT="0" distB="0" distL="114300" distR="114300" simplePos="0" relativeHeight="251780096" behindDoc="0" locked="0" layoutInCell="1" allowOverlap="1" wp14:anchorId="7A59A855" wp14:editId="7A61B9B1">
+                <wp:simplePos x="0" y="0"/>
+                <wp:positionH relativeFrom="column">
+                  <wp:posOffset>940822</wp:posOffset>
+                </wp:positionH>
+                <wp:positionV relativeFrom="paragraph">
+                  <wp:posOffset>129795</wp:posOffset>
+                </wp:positionV>
+                <wp:extent cx="937919" cy="296884"/>
+                <wp:effectExtent l="0" t="0" r="14605" b="27305"/>
+                <wp:wrapNone/>
+                <wp:docPr id="71" name="Zone de texte 71"/>
+                <wp:cNvGraphicFramePr/>
+                <a:graphic xmlns:a="http://schemas.openxmlformats.org/drawingml/2006/main">
+                  <a:graphicData uri="http://schemas.microsoft.com/office/word/2010/wordprocessingShape">
+                    <wps:wsp>
+                      <wps:cNvSpPr txBox="1"/>
+                      <wps:spPr>
+                        <a:xfrm>
+                          <a:off x="0" y="0"/>
+                          <a:ext cx="937919" cy="296884"/>
+                        </a:xfrm>
+                        <a:prstGeom prst="rect">
+                          <a:avLst/>
+                        </a:prstGeom>
+                        <a:solidFill>
+                          <a:schemeClr val="lt1"/>
+                        </a:solidFill>
+                        <a:ln w="6350">
+                          <a:solidFill>
+                            <a:prstClr val="black"/>
+                          </a:solidFill>
+                        </a:ln>
+                      </wps:spPr>
+                      <wps:txbx>
+                        <w:txbxContent>
+                          <w:p>
+                            <w:r>
+                              <w:t>Abonnement</w:t>
+                            </w:r>
+                          </w:p>
+                        </w:txbxContent>
+                      </wps:txbx>
+                      <wps:bodyPr rot="0" spcFirstLastPara="0" vertOverflow="overflow" horzOverflow="overflow" vert="horz" wrap="square" lIns="91440" tIns="45720" rIns="91440" bIns="45720" numCol="1" spcCol="0" rtlCol="0" fromWordArt="0" anchor="t" anchorCtr="0" forceAA="0" compatLnSpc="1">
+                        <a:prstTxWarp prst="textNoShape">
+                          <a:avLst/>
+                        </a:prstTxWarp>
+                        <a:noAutofit/>
+                      </wps:bodyPr>
+                    </wps:wsp>
+                  </a:graphicData>
+                </a:graphic>
+                <wp14:sizeRelH relativeFrom="margin">
+                  <wp14:pctWidth>0</wp14:pctWidth>
+                </wp14:sizeRelH>
+                <wp14:sizeRelV relativeFrom="margin">
+                  <wp14:pctHeight>0</wp14:pctHeight>
+                </wp14:sizeRelV>
+              </wp:anchor>
+            </w:drawing>
+          </mc:Choice>
+          <mc:Fallback>
+            <w:pict>
+              <v:shape w14:anchorId="7A59A855" id="Zone de texte 71" o:spid="_x0000_s1065" type="#_x0000_t202" style="position:absolute;margin-left:74.1pt;margin-top:10.2pt;width:73.85pt;height:23.4pt;z-index:251780096;visibility:visible;mso-wrap-style:square;mso-width-percent:0;mso-height-percent:0;mso-wrap-distance-left:9pt;mso-wrap-distance-top:0;mso-wrap-distance-right:9pt;mso-wrap-distance-bottom:0;mso-position-horizontal:absolute;mso-position-horizontal-relative:text;mso-position-vertical:absolute;mso-position-vertical-relative:text;mso-width-percent:0;mso-height-percent:0;mso-width-relative:margin;mso-height-relative:margin;v-text-anchor:top" o:gfxdata="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" fillcolor="white [3201]" strokeweight=".5pt">
+                <v:textbox>
+                  <w:txbxContent>
+                    <w:p>
+                      <w:r>
+                        <w:t>Abonnement</w:t>
+                      </w:r>
+                    </w:p>
+                  </w:txbxContent>
+                </v:textbox>
+              </v:shape>
+            </w:pict>
+          </mc:Fallback>
+        </mc:AlternateContent>
+      </w:r>
+    </w:p>
+    <w:p>
+      <w:pPr>
+        <w:spacing w:line="360" w:lineRule="auto"/>
+        <w:rPr>
+          <w:rFonts w:ascii="Times New Roman" w:hAnsi="Times New Roman" w:cs="Times New Roman"/>
+          <w:sz w:val="24"/>
+          <w:szCs w:val="24"/>
+        </w:rPr>
+      </w:pPr>
+    </w:p>
+    <w:p>
+      <w:pPr>
+        <w:spacing w:line="360" w:lineRule="auto"/>
+        <w:rPr>
+          <w:rFonts w:ascii="Times New Roman" w:hAnsi="Times New Roman" w:cs="Times New Roman"/>
+          <w:sz w:val="24"/>
+          <w:szCs w:val="24"/>
+        </w:rPr>
+      </w:pPr>
+      <w:r>
+        <w:rPr>
+          <w:rFonts w:ascii="Times New Roman" w:hAnsi="Times New Roman" w:cs="Times New Roman"/>
+          <w:sz w:val="24"/>
+          <w:szCs w:val="24"/>
+        </w:rPr>
+        <w:t>L’objectif de ce schéma, c’est de montrer que le réseau s’abonne à l’observable</w:t>
+      </w:r>
+      <w:r>
+        <w:rPr>
+          <w:rFonts w:ascii="Times New Roman" w:hAnsi="Times New Roman" w:cs="Times New Roman"/>
+          <w:sz w:val="24"/>
+          <w:szCs w:val="24"/>
+        </w:rPr>
+        <w:t xml:space="preserve"> bien qu’il ne connaisse pas directement le sujet</w:t>
+      </w:r>
+      <w:r>
+        <w:rPr>
+          <w:rFonts w:ascii="Times New Roman" w:hAnsi="Times New Roman" w:cs="Times New Roman"/>
+          <w:sz w:val="24"/>
+          <w:szCs w:val="24"/>
+        </w:rPr>
+        <w:t>.</w:t>
+      </w:r>
+    </w:p>
+    <w:p>
+      <w:pPr>
+        <w:spacing w:line="360" w:lineRule="auto"/>
+        <w:rPr>
+          <w:rFonts w:ascii="Times New Roman" w:hAnsi="Times New Roman" w:cs="Times New Roman"/>
+          <w:sz w:val="24"/>
+          <w:szCs w:val="24"/>
+        </w:rPr>
+      </w:pPr>
+    </w:p>
+    <w:p>
+      <w:pPr>
+        <w:pStyle w:val="Titre3"/>
+      </w:pPr>
+      <w:r>
+        <w:t>Test unitaires</w:t>
+      </w:r>
+    </w:p>
+    <w:p>
+      <w:pPr>
+        <w:spacing w:line="360" w:lineRule="auto"/>
+        <w:rPr>
+          <w:rFonts w:ascii="Times New Roman" w:hAnsi="Times New Roman" w:cs="Times New Roman"/>
+          <w:sz w:val="24"/>
+          <w:szCs w:val="24"/>
+        </w:rPr>
+      </w:pPr>
+      <w:r>
+        <w:rPr>
+          <w:rFonts w:ascii="Times New Roman" w:hAnsi="Times New Roman" w:cs="Times New Roman"/>
+          <w:sz w:val="24"/>
+          <w:szCs w:val="24"/>
+        </w:rPr>
+        <w:t xml:space="preserve">Enfin, cette version va aussi permettre le </w:t>
+      </w:r>
+      <w:r>
+        <w:rPr>
+          <w:rFonts w:ascii="Times New Roman" w:hAnsi="Times New Roman" w:cs="Times New Roman"/>
+          <w:sz w:val="24"/>
+          <w:szCs w:val="24"/>
+        </w:rPr>
+        <w:t>développement</w:t>
+      </w:r>
+      <w:r>
+        <w:rPr>
+          <w:rFonts w:ascii="Times New Roman" w:hAnsi="Times New Roman" w:cs="Times New Roman"/>
+          <w:sz w:val="24"/>
+          <w:szCs w:val="24"/>
+        </w:rPr>
+        <w:t xml:space="preserve"> de test</w:t>
+      </w:r>
+      <w:r>
+        <w:rPr>
+          <w:rFonts w:ascii="Times New Roman" w:hAnsi="Times New Roman" w:cs="Times New Roman"/>
+          <w:sz w:val="24"/>
+          <w:szCs w:val="24"/>
+        </w:rPr>
+        <w:t>s</w:t>
+      </w:r>
+      <w:r>
+        <w:rPr>
+          <w:rFonts w:ascii="Times New Roman" w:hAnsi="Times New Roman" w:cs="Times New Roman"/>
+          <w:sz w:val="24"/>
+          <w:szCs w:val="24"/>
+        </w:rPr>
+        <w:t xml:space="preserve"> unitaire</w:t>
+      </w:r>
+      <w:r>
+        <w:rPr>
+          <w:rFonts w:ascii="Times New Roman" w:hAnsi="Times New Roman" w:cs="Times New Roman"/>
+          <w:sz w:val="24"/>
+          <w:szCs w:val="24"/>
+        </w:rPr>
+        <w:t>s</w:t>
+      </w:r>
+      <w:r>
+        <w:rPr>
+          <w:rFonts w:ascii="Times New Roman" w:hAnsi="Times New Roman" w:cs="Times New Roman"/>
+          <w:sz w:val="24"/>
+          <w:szCs w:val="24"/>
+        </w:rPr>
+        <w:t xml:space="preserve"> portant </w:t>
+      </w:r>
+      <w:r>
+        <w:rPr>
+          <w:rFonts w:ascii="Times New Roman" w:hAnsi="Times New Roman" w:cs="Times New Roman"/>
+          <w:sz w:val="24"/>
+          <w:szCs w:val="24"/>
+        </w:rPr>
+        <w:t>uniquement</w:t>
+      </w:r>
+      <w:r>
+        <w:rPr>
+          <w:rFonts w:ascii="Times New Roman" w:hAnsi="Times New Roman" w:cs="Times New Roman"/>
+          <w:sz w:val="24"/>
+          <w:szCs w:val="24"/>
+        </w:rPr>
+        <w:t xml:space="preserve"> sur la partie app (qui sera la seule à être intégrée à MUTE).</w:t>
+      </w:r>
+      <w:r>
+        <w:rPr>
+          <w:rFonts w:ascii="Times New Roman" w:hAnsi="Times New Roman" w:cs="Times New Roman"/>
+          <w:sz w:val="24"/>
+          <w:szCs w:val="24"/>
+        </w:rPr>
+        <w:t xml:space="preserve"> Comme vu sur le schéma, </w:t>
+      </w:r>
+      <w:r>
+        <w:rPr>
+          <w:rFonts w:ascii="Times New Roman" w:hAnsi="Times New Roman" w:cs="Times New Roman"/>
+          <w:sz w:val="24"/>
+          <w:szCs w:val="24"/>
+        </w:rPr>
+        <w:t>toutes les informations externes</w:t>
+      </w:r>
+      <w:r>
+        <w:rPr>
+          <w:rFonts w:ascii="Times New Roman" w:hAnsi="Times New Roman" w:cs="Times New Roman"/>
+          <w:sz w:val="24"/>
+          <w:szCs w:val="24"/>
+        </w:rPr>
+        <w:t xml:space="preserve"> à app</w:t>
+      </w:r>
+      <w:r>
+        <w:rPr>
+          <w:rFonts w:ascii="Times New Roman" w:hAnsi="Times New Roman" w:cs="Times New Roman"/>
+          <w:sz w:val="24"/>
+          <w:szCs w:val="24"/>
+        </w:rPr>
+        <w:t xml:space="preserve"> vont lui parvenir à l’aide des observable</w:t>
+      </w:r>
+      <w:r>
+        <w:rPr>
+          <w:rFonts w:ascii="Times New Roman" w:hAnsi="Times New Roman" w:cs="Times New Roman"/>
+          <w:sz w:val="24"/>
+          <w:szCs w:val="24"/>
+        </w:rPr>
+        <w:t>s des autres composants.</w:t>
+      </w:r>
+      <w:r>
+        <w:rPr>
+          <w:rFonts w:ascii="Times New Roman" w:hAnsi="Times New Roman" w:cs="Times New Roman"/>
+          <w:sz w:val="24"/>
+          <w:szCs w:val="24"/>
+        </w:rPr>
+        <w:t xml:space="preserve"> En créant un sujet qui contient des valeurs prédéfinies,</w:t>
+      </w:r>
+      <w:r>
+        <w:rPr>
+          <w:rFonts w:ascii="Times New Roman" w:hAnsi="Times New Roman" w:cs="Times New Roman"/>
+          <w:sz w:val="24"/>
+          <w:szCs w:val="24"/>
+        </w:rPr>
+        <w:t xml:space="preserve"> il est plus simple de vérifier la réaction</w:t>
+      </w:r>
+      <w:r>
+        <w:rPr>
+          <w:rFonts w:ascii="Times New Roman" w:hAnsi="Times New Roman" w:cs="Times New Roman"/>
+          <w:sz w:val="24"/>
+          <w:szCs w:val="24"/>
+        </w:rPr>
+        <w:t xml:space="preserve"> de app qu’en</w:t>
+      </w:r>
+      <w:r>
+        <w:rPr>
+          <w:rFonts w:ascii="Times New Roman" w:hAnsi="Times New Roman" w:cs="Times New Roman"/>
+          <w:sz w:val="24"/>
+          <w:szCs w:val="24"/>
+        </w:rPr>
+        <w:t xml:space="preserve"> fabricant un scénario complet qui agit sur tous les composants.</w:t>
       </w:r>
       <w:r>
         <w:rPr>
@@ -12555,23 +13775,104 @@
     <w:p>
       <w:pPr>
         <w:spacing w:line="360" w:lineRule="auto"/>
-        <w:jc w:val="center"/>
-        <w:rPr>
-          <w:rFonts w:ascii="Times New Roman" w:hAnsi="Times New Roman" w:cs="Times New Roman"/>
-          <w:sz w:val="24"/>
-          <w:szCs w:val="24"/>
-        </w:rPr>
-      </w:pPr>
-    </w:p>
-    <w:p>
-      <w:pPr>
-        <w:spacing w:line="360" w:lineRule="auto"/>
-        <w:rPr>
-          <w:rFonts w:ascii="Times New Roman" w:hAnsi="Times New Roman" w:cs="Times New Roman"/>
-          <w:sz w:val="24"/>
-          <w:szCs w:val="24"/>
-        </w:rPr>
-      </w:pPr>
+      </w:pPr>
+      <w:r>
+        <w:rPr>
+          <w:rFonts w:ascii="Times New Roman" w:hAnsi="Times New Roman" w:cs="Times New Roman"/>
+          <w:sz w:val="24"/>
+          <w:szCs w:val="24"/>
+        </w:rPr>
+        <w:t>Documents étudiés</w:t>
+      </w:r>
+      <w:r>
+        <w:rPr>
+          <w:rFonts w:ascii="Times New Roman" w:hAnsi="Times New Roman" w:cs="Times New Roman"/>
+          <w:sz w:val="24"/>
+          <w:szCs w:val="24"/>
+        </w:rPr>
+        <w:t xml:space="preserve"> lors de la phase de documentation : </w:t>
+      </w:r>
+      <w:hyperlink r:id="rId12" w:history="1">
+        <w:r>
+          <w:rPr>
+            <w:rStyle w:val="Lienhypertexte"/>
+          </w:rPr>
+          <w:t>https://github.com/MatthieuNICOLAS/2020-stage-membership/</w:t>
+        </w:r>
+      </w:hyperlink>
+    </w:p>
+    <w:p>
+      <w:pPr>
+        <w:spacing w:line="360" w:lineRule="auto"/>
+      </w:pPr>
+      <w:r>
+        <w:t>Base du code utilisé pour créer le prototype </w:t>
+      </w:r>
+      <w:r>
+        <w:t xml:space="preserve">(licence ISC) </w:t>
+      </w:r>
+      <w:r>
+        <w:t>:</w:t>
+      </w:r>
+      <w:r>
+        <w:t xml:space="preserve"> </w:t>
+      </w:r>
+      <w:hyperlink r:id="rId13" w:history="1">
+        <w:r>
+          <w:rPr>
+            <w:rStyle w:val="Lienhypertexte"/>
+          </w:rPr>
+          <w:t>https://github.com/markbrown4/websocket-demo</w:t>
+        </w:r>
+      </w:hyperlink>
+    </w:p>
+    <w:p>
+      <w:pPr>
+        <w:spacing w:line="360" w:lineRule="auto"/>
+        <w:rPr>
+          <w:rFonts w:ascii="Times New Roman" w:hAnsi="Times New Roman" w:cs="Times New Roman"/>
+          <w:sz w:val="24"/>
+          <w:szCs w:val="24"/>
+        </w:rPr>
+      </w:pPr>
+      <w:r>
+        <w:t xml:space="preserve">Site internet du LORIA : </w:t>
+      </w:r>
+      <w:hyperlink r:id="rId14" w:history="1">
+        <w:r>
+          <w:rPr>
+            <w:rStyle w:val="Lienhypertexte"/>
+          </w:rPr>
+          <w:t>https://www.loria.fr/fr/</w:t>
+        </w:r>
+      </w:hyperlink>
+    </w:p>
+    <w:p>
+      <w:pPr>
+        <w:spacing w:line="360" w:lineRule="auto"/>
+        <w:rPr>
+          <w:rFonts w:ascii="Times New Roman" w:hAnsi="Times New Roman" w:cs="Times New Roman"/>
+          <w:sz w:val="24"/>
+          <w:szCs w:val="24"/>
+        </w:rPr>
+      </w:pPr>
+      <w:r>
+        <w:rPr>
+          <w:rFonts w:ascii="Times New Roman" w:hAnsi="Times New Roman" w:cs="Times New Roman"/>
+          <w:color w:val="70AD47" w:themeColor="accent6"/>
+          <w:sz w:val="24"/>
+          <w:szCs w:val="24"/>
+        </w:rPr>
+        <w:t>Ajouter les liens internes</w:t>
+      </w:r>
+      <w:r>
+        <w:rPr>
+          <w:rFonts w:ascii="Times New Roman" w:hAnsi="Times New Roman" w:cs="Times New Roman"/>
+          <w:sz w:val="24"/>
+          <w:szCs w:val="24"/>
+        </w:rPr>
+        <w:t xml:space="preserve"> </w:t>
+      </w:r>
       <w:r>
         <w:rPr>
           <w:rFonts w:ascii="Times New Roman" w:hAnsi="Times New Roman" w:cs="Times New Roman"/>
@@ -12593,18 +13894,21 @@
       <w:bookmarkEnd w:id="16"/>
     </w:p>
     <w:p>
-      <w:r>
+      <w:pPr>
+        <w:rPr>
+          <w:color w:val="70AD47" w:themeColor="accent6"/>
+        </w:rPr>
+      </w:pPr>
+      <w:r>
+        <w:rPr>
+          <w:color w:val="70AD47" w:themeColor="accent6"/>
+        </w:rPr>
         <w:t>Insérer capture</w:t>
       </w:r>
     </w:p>
     <w:p>
       <w:pPr>
         <w:pStyle w:val="Titre1"/>
-        <w:rPr>
-          <w:rFonts w:ascii="Times New Roman" w:hAnsi="Times New Roman" w:cs="Times New Roman"/>
-          <w:sz w:val="24"/>
-          <w:szCs w:val="24"/>
-        </w:rPr>
       </w:pPr>
       <w:r>
         <w:rPr>
@@ -12624,6 +13928,19 @@
         <w:t> : Messages</w:t>
       </w:r>
       <w:bookmarkEnd w:id="17"/>
+    </w:p>
+    <w:p>
+      <w:pPr>
+        <w:rPr>
+          <w:u w:val="single"/>
+        </w:rPr>
+      </w:pPr>
+      <w:r>
+        <w:rPr>
+          <w:u w:val="single"/>
+        </w:rPr>
+        <w:t>Messages envoyés sur le réseau</w:t>
+      </w:r>
     </w:p>
     <w:tbl>
       <w:tblPr>
@@ -12672,6 +13989,14 @@
                 <w:szCs w:val="24"/>
               </w:rPr>
             </w:pPr>
+            <w:r>
+              <w:rPr>
+                <w:rFonts w:ascii="Times New Roman" w:hAnsi="Times New Roman" w:cs="Times New Roman"/>
+                <w:sz w:val="24"/>
+                <w:szCs w:val="24"/>
+              </w:rPr>
+              <w:t>Message basique qui doit provoquer un ack</w:t>
+            </w:r>
           </w:p>
         </w:tc>
       </w:tr>
@@ -12695,18 +14020,8 @@
                 <w:sz w:val="24"/>
                 <w:szCs w:val="24"/>
               </w:rPr>
-              <w:t>Ping-</w:t>
-            </w:r>
-            <w:proofErr w:type="spellStart"/>
-            <w:r>
-              <w:rPr>
-                <w:rFonts w:ascii="Times New Roman" w:hAnsi="Times New Roman" w:cs="Times New Roman"/>
-                <w:sz w:val="24"/>
-                <w:szCs w:val="24"/>
-              </w:rPr>
-              <w:t>req</w:t>
-            </w:r>
-            <w:proofErr w:type="spellEnd"/>
+              <w:t>Ping-req</w:t>
+            </w:r>
           </w:p>
         </w:tc>
         <w:tc>
@@ -12722,6 +14037,30 @@
                 <w:szCs w:val="24"/>
               </w:rPr>
             </w:pPr>
+            <w:r>
+              <w:rPr>
+                <w:rFonts w:ascii="Times New Roman" w:hAnsi="Times New Roman" w:cs="Times New Roman"/>
+                <w:sz w:val="24"/>
+                <w:szCs w:val="24"/>
+              </w:rPr>
+              <w:t>Message envoyé pour demander à une machine de pinger un</w:t>
+            </w:r>
+            <w:r>
+              <w:rPr>
+                <w:rFonts w:ascii="Times New Roman" w:hAnsi="Times New Roman" w:cs="Times New Roman"/>
+                <w:sz w:val="24"/>
+                <w:szCs w:val="24"/>
+              </w:rPr>
+              <w:t>e</w:t>
+            </w:r>
+            <w:r>
+              <w:rPr>
+                <w:rFonts w:ascii="Times New Roman" w:hAnsi="Times New Roman" w:cs="Times New Roman"/>
+                <w:sz w:val="24"/>
+                <w:szCs w:val="24"/>
+              </w:rPr>
+              <w:t xml:space="preserve"> autre machine.</w:t>
+            </w:r>
           </w:p>
         </w:tc>
       </w:tr>
@@ -12739,7 +14078,6 @@
                 <w:szCs w:val="24"/>
               </w:rPr>
             </w:pPr>
-            <w:proofErr w:type="spellStart"/>
             <w:r>
               <w:rPr>
                 <w:rFonts w:ascii="Times New Roman" w:hAnsi="Times New Roman" w:cs="Times New Roman"/>
@@ -12756,7 +14094,6 @@
               </w:rPr>
               <w:t>ck</w:t>
             </w:r>
-            <w:proofErr w:type="spellEnd"/>
           </w:p>
         </w:tc>
         <w:tc>
@@ -12772,6 +14109,30 @@
                 <w:szCs w:val="24"/>
               </w:rPr>
             </w:pPr>
+            <w:r>
+              <w:rPr>
+                <w:rFonts w:ascii="Times New Roman" w:hAnsi="Times New Roman" w:cs="Times New Roman"/>
+                <w:sz w:val="24"/>
+                <w:szCs w:val="24"/>
+              </w:rPr>
+              <w:t xml:space="preserve">Réponse générée après </w:t>
+            </w:r>
+            <w:r>
+              <w:rPr>
+                <w:rFonts w:ascii="Times New Roman" w:hAnsi="Times New Roman" w:cs="Times New Roman"/>
+                <w:sz w:val="24"/>
+                <w:szCs w:val="24"/>
+              </w:rPr>
+              <w:t>réception</w:t>
+            </w:r>
+            <w:r>
+              <w:rPr>
+                <w:rFonts w:ascii="Times New Roman" w:hAnsi="Times New Roman" w:cs="Times New Roman"/>
+                <w:sz w:val="24"/>
+                <w:szCs w:val="24"/>
+              </w:rPr>
+              <w:t xml:space="preserve"> d’un ping</w:t>
+            </w:r>
           </w:p>
         </w:tc>
       </w:tr>
@@ -12795,18 +14156,8 @@
                 <w:sz w:val="24"/>
                 <w:szCs w:val="24"/>
               </w:rPr>
-              <w:t>Data-</w:t>
-            </w:r>
-            <w:proofErr w:type="spellStart"/>
-            <w:r>
-              <w:rPr>
-                <w:rFonts w:ascii="Times New Roman" w:hAnsi="Times New Roman" w:cs="Times New Roman"/>
-                <w:sz w:val="24"/>
-                <w:szCs w:val="24"/>
-              </w:rPr>
-              <w:t>request</w:t>
-            </w:r>
-            <w:proofErr w:type="spellEnd"/>
+              <w:t>Data-request</w:t>
+            </w:r>
           </w:p>
         </w:tc>
         <w:tc>
@@ -12822,6 +14173,22 @@
                 <w:szCs w:val="24"/>
               </w:rPr>
             </w:pPr>
+            <w:r>
+              <w:rPr>
+                <w:rFonts w:ascii="Times New Roman" w:hAnsi="Times New Roman" w:cs="Times New Roman"/>
+                <w:sz w:val="24"/>
+                <w:szCs w:val="24"/>
+              </w:rPr>
+              <w:t>Message généré par le réseau pour une machine qui vient de rejoindre le réseau</w:t>
+            </w:r>
+            <w:r>
+              <w:rPr>
+                <w:rFonts w:ascii="Times New Roman" w:hAnsi="Times New Roman" w:cs="Times New Roman"/>
+                <w:sz w:val="24"/>
+                <w:szCs w:val="24"/>
+              </w:rPr>
+              <w:t>.</w:t>
+            </w:r>
           </w:p>
         </w:tc>
       </w:tr>
@@ -12862,6 +14229,86 @@
                 <w:szCs w:val="24"/>
               </w:rPr>
             </w:pPr>
+            <w:r>
+              <w:rPr>
+                <w:rFonts w:ascii="Times New Roman" w:hAnsi="Times New Roman" w:cs="Times New Roman"/>
+                <w:sz w:val="24"/>
+                <w:szCs w:val="24"/>
+              </w:rPr>
+              <w:t xml:space="preserve">Message généré après </w:t>
+            </w:r>
+            <w:r>
+              <w:rPr>
+                <w:rFonts w:ascii="Times New Roman" w:hAnsi="Times New Roman" w:cs="Times New Roman"/>
+                <w:sz w:val="24"/>
+                <w:szCs w:val="24"/>
+              </w:rPr>
+              <w:t>réception</w:t>
+            </w:r>
+            <w:r>
+              <w:rPr>
+                <w:rFonts w:ascii="Times New Roman" w:hAnsi="Times New Roman" w:cs="Times New Roman"/>
+                <w:sz w:val="24"/>
+                <w:szCs w:val="24"/>
+              </w:rPr>
+              <w:t xml:space="preserve"> d’un data-request, il porte toutes les données du client (</w:t>
+            </w:r>
+            <w:r>
+              <w:rPr>
+                <w:rFonts w:ascii="Times New Roman" w:hAnsi="Times New Roman" w:cs="Times New Roman"/>
+                <w:sz w:val="24"/>
+                <w:szCs w:val="24"/>
+              </w:rPr>
+              <w:t>liste</w:t>
+            </w:r>
+            <w:r>
+              <w:rPr>
+                <w:rFonts w:ascii="Times New Roman" w:hAnsi="Times New Roman" w:cs="Times New Roman"/>
+                <w:sz w:val="24"/>
+                <w:szCs w:val="24"/>
+              </w:rPr>
+              <w:t xml:space="preserve"> de</w:t>
+            </w:r>
+            <w:r>
+              <w:rPr>
+                <w:rFonts w:ascii="Times New Roman" w:hAnsi="Times New Roman" w:cs="Times New Roman"/>
+                <w:sz w:val="24"/>
+                <w:szCs w:val="24"/>
+              </w:rPr>
+              <w:t>s</w:t>
+            </w:r>
+            <w:r>
+              <w:rPr>
+                <w:rFonts w:ascii="Times New Roman" w:hAnsi="Times New Roman" w:cs="Times New Roman"/>
+                <w:sz w:val="24"/>
+                <w:szCs w:val="24"/>
+              </w:rPr>
+              <w:t xml:space="preserve"> </w:t>
+            </w:r>
+            <w:r>
+              <w:rPr>
+                <w:rFonts w:ascii="Times New Roman" w:hAnsi="Times New Roman" w:cs="Times New Roman"/>
+                <w:sz w:val="24"/>
+                <w:szCs w:val="24"/>
+              </w:rPr>
+              <w:t>collaborateurs</w:t>
+            </w:r>
+            <w:r>
+              <w:rPr>
+                <w:rFonts w:ascii="Times New Roman" w:hAnsi="Times New Roman" w:cs="Times New Roman"/>
+                <w:sz w:val="24"/>
+                <w:szCs w:val="24"/>
+              </w:rPr>
+              <w:t xml:space="preserve"> &amp; </w:t>
+            </w:r>
+            <w:r>
+              <w:rPr>
+                <w:rFonts w:ascii="Times New Roman" w:hAnsi="Times New Roman" w:cs="Times New Roman"/>
+                <w:sz w:val="24"/>
+                <w:szCs w:val="24"/>
+              </w:rPr>
+              <w:t>set)</w:t>
+            </w:r>
           </w:p>
         </w:tc>
       </w:tr>
@@ -12885,18 +14332,8 @@
                 <w:sz w:val="24"/>
                 <w:szCs w:val="24"/>
               </w:rPr>
-              <w:t>Ping-</w:t>
-            </w:r>
-            <w:proofErr w:type="spellStart"/>
-            <w:r>
-              <w:rPr>
-                <w:rFonts w:ascii="Times New Roman" w:hAnsi="Times New Roman" w:cs="Times New Roman"/>
-                <w:sz w:val="24"/>
-                <w:szCs w:val="24"/>
-              </w:rPr>
-              <w:t>reqRep</w:t>
-            </w:r>
-            <w:proofErr w:type="spellEnd"/>
+              <w:t>Ping-reqRep</w:t>
+            </w:r>
           </w:p>
         </w:tc>
         <w:tc>
@@ -12912,6 +14349,30 @@
                 <w:szCs w:val="24"/>
               </w:rPr>
             </w:pPr>
+            <w:r>
+              <w:rPr>
+                <w:rFonts w:ascii="Times New Roman" w:hAnsi="Times New Roman" w:cs="Times New Roman"/>
+                <w:sz w:val="24"/>
+                <w:szCs w:val="24"/>
+              </w:rPr>
+              <w:t xml:space="preserve">Message généré après un délai prédéfini qui suit la </w:t>
+            </w:r>
+            <w:r>
+              <w:rPr>
+                <w:rFonts w:ascii="Times New Roman" w:hAnsi="Times New Roman" w:cs="Times New Roman"/>
+                <w:sz w:val="24"/>
+                <w:szCs w:val="24"/>
+              </w:rPr>
+              <w:t>réception</w:t>
+            </w:r>
+            <w:r>
+              <w:rPr>
+                <w:rFonts w:ascii="Times New Roman" w:hAnsi="Times New Roman" w:cs="Times New Roman"/>
+                <w:sz w:val="24"/>
+                <w:szCs w:val="24"/>
+              </w:rPr>
+              <w:t xml:space="preserve"> d’un ping-req pour informer l’état du ping envoyé à la machine ciblée.</w:t>
+            </w:r>
           </w:p>
         </w:tc>
       </w:tr>
@@ -12925,6 +14386,25 @@
           <w:szCs w:val="24"/>
         </w:rPr>
       </w:pPr>
+    </w:p>
+    <w:p>
+      <w:pPr>
+        <w:rPr>
+          <w:u w:val="single"/>
+        </w:rPr>
+      </w:pPr>
+      <w:r>
+        <w:rPr>
+          <w:u w:val="single"/>
+        </w:rPr>
+        <w:t xml:space="preserve">Messages </w:t>
+      </w:r>
+      <w:r>
+        <w:rPr>
+          <w:u w:val="single"/>
+        </w:rPr>
+        <w:t>transportés en « piggyback »</w:t>
+      </w:r>
     </w:p>
     <w:tbl>
       <w:tblPr>
@@ -12950,7 +14430,6 @@
                 <w:szCs w:val="24"/>
               </w:rPr>
             </w:pPr>
-            <w:proofErr w:type="spellStart"/>
             <w:r>
               <w:rPr>
                 <w:rFonts w:ascii="Times New Roman" w:hAnsi="Times New Roman" w:cs="Times New Roman"/>
@@ -12959,7 +14438,6 @@
               </w:rPr>
               <w:t>Joined</w:t>
             </w:r>
-            <w:proofErr w:type="spellEnd"/>
           </w:p>
         </w:tc>
         <w:tc>
@@ -12975,6 +14453,14 @@
                 <w:szCs w:val="24"/>
               </w:rPr>
             </w:pPr>
+            <w:r>
+              <w:rPr>
+                <w:rFonts w:ascii="Times New Roman" w:hAnsi="Times New Roman" w:cs="Times New Roman"/>
+                <w:sz w:val="24"/>
+                <w:szCs w:val="24"/>
+              </w:rPr>
+              <w:t>Informe de l’arrivée sur le réseau d’une nouvelle machine</w:t>
+            </w:r>
           </w:p>
         </w:tc>
       </w:tr>
@@ -13015,6 +14501,14 @@
                 <w:szCs w:val="24"/>
               </w:rPr>
             </w:pPr>
+            <w:r>
+              <w:rPr>
+                <w:rFonts w:ascii="Times New Roman" w:hAnsi="Times New Roman" w:cs="Times New Roman"/>
+                <w:sz w:val="24"/>
+                <w:szCs w:val="24"/>
+              </w:rPr>
+              <w:t>Message générée par une machine qui apprend qu’elle est suspectée pour redevenir une machine « Alive » c’est-à-dire qui est fonctionelle.</w:t>
+            </w:r>
           </w:p>
         </w:tc>
       </w:tr>
@@ -13055,6 +14549,38 @@
                 <w:szCs w:val="24"/>
               </w:rPr>
             </w:pPr>
+            <w:r>
+              <w:rPr>
+                <w:rFonts w:ascii="Times New Roman" w:hAnsi="Times New Roman" w:cs="Times New Roman"/>
+                <w:sz w:val="24"/>
+                <w:szCs w:val="24"/>
+              </w:rPr>
+              <w:t>Message généré quand une machine ne parvient pas à en joindre une autre</w:t>
+            </w:r>
+            <w:r>
+              <w:rPr>
+                <w:rFonts w:ascii="Times New Roman" w:hAnsi="Times New Roman" w:cs="Times New Roman"/>
+                <w:sz w:val="24"/>
+                <w:szCs w:val="24"/>
+              </w:rPr>
+              <w:t xml:space="preserve"> qu’il connait comme « Alive »</w:t>
+            </w:r>
+            <w:r>
+              <w:rPr>
+                <w:rFonts w:ascii="Times New Roman" w:hAnsi="Times New Roman" w:cs="Times New Roman"/>
+                <w:sz w:val="24"/>
+                <w:szCs w:val="24"/>
+              </w:rPr>
+              <w:t xml:space="preserve"> par ping et par ping-req</w:t>
+            </w:r>
+            <w:r>
+              <w:rPr>
+                <w:rFonts w:ascii="Times New Roman" w:hAnsi="Times New Roman" w:cs="Times New Roman"/>
+                <w:sz w:val="24"/>
+                <w:szCs w:val="24"/>
+              </w:rPr>
+              <w:t>.</w:t>
+            </w:r>
           </w:p>
         </w:tc>
       </w:tr>
@@ -13072,7 +14598,6 @@
                 <w:szCs w:val="24"/>
               </w:rPr>
             </w:pPr>
-            <w:proofErr w:type="spellStart"/>
             <w:r>
               <w:rPr>
                 <w:rFonts w:ascii="Times New Roman" w:hAnsi="Times New Roman" w:cs="Times New Roman"/>
@@ -13089,7 +14614,6 @@
               </w:rPr>
               <w:t>onfirm</w:t>
             </w:r>
-            <w:proofErr w:type="spellEnd"/>
           </w:p>
         </w:tc>
         <w:tc>
@@ -13105,6 +14629,38 @@
                 <w:szCs w:val="24"/>
               </w:rPr>
             </w:pPr>
+            <w:r>
+              <w:rPr>
+                <w:rFonts w:ascii="Times New Roman" w:hAnsi="Times New Roman" w:cs="Times New Roman"/>
+                <w:sz w:val="24"/>
+                <w:szCs w:val="24"/>
+              </w:rPr>
+              <w:t>Message généré quand une machine ne parvient pas à en joindre une autre qu’il connait comme « </w:t>
+            </w:r>
+            <w:r>
+              <w:rPr>
+                <w:rFonts w:ascii="Times New Roman" w:hAnsi="Times New Roman" w:cs="Times New Roman"/>
+                <w:sz w:val="24"/>
+                <w:szCs w:val="24"/>
+              </w:rPr>
+              <w:t>Suspect</w:t>
+            </w:r>
+            <w:r>
+              <w:rPr>
+                <w:rFonts w:ascii="Times New Roman" w:hAnsi="Times New Roman" w:cs="Times New Roman"/>
+                <w:sz w:val="24"/>
+                <w:szCs w:val="24"/>
+              </w:rPr>
+              <w:t> » par ping et par ping-req.</w:t>
+            </w:r>
+            <w:r>
+              <w:rPr>
+                <w:rFonts w:ascii="Times New Roman" w:hAnsi="Times New Roman" w:cs="Times New Roman"/>
+                <w:sz w:val="24"/>
+                <w:szCs w:val="24"/>
+              </w:rPr>
+              <w:t xml:space="preserve"> Confirm va supprimer le client de la liste des collaborateurs, les message Alive et Suspect seront ignorés pour un client qui à été supprimé.</w:t>
+            </w:r>
           </w:p>
         </w:tc>
       </w:tr>
@@ -13120,8 +14676,8 @@
       </w:pPr>
     </w:p>
     <w:sectPr>
-      <w:headerReference w:type="default" r:id="rId11"/>
-      <w:footerReference w:type="default" r:id="rId12"/>
+      <w:headerReference w:type="default" r:id="rId15"/>
+      <w:footerReference w:type="default" r:id="rId16"/>
       <w:pgSz w:w="11906" w:h="16838"/>
       <w:pgMar w:top="1417" w:right="1417" w:bottom="1417" w:left="1417" w:header="708" w:footer="708" w:gutter="0"/>
       <w:pgNumType w:start="4"/>
@@ -13167,6 +14723,7 @@
         <w:docPartUnique/>
       </w:docPartObj>
     </w:sdtPr>
+    <w:sdtEndPr/>
     <w:sdtContent>
       <w:p>
         <w:pPr>
@@ -13237,6 +14794,155 @@
 <file path=word/numbering.xml><?xml version="1.0" encoding="utf-8"?>
 <w:numbering xmlns:wpc="http://schemas.microsoft.com/office/word/2010/wordprocessingCanvas" xmlns:cx="http://schemas.microsoft.com/office/drawing/2014/chartex" xmlns:cx1="http://schemas.microsoft.com/office/drawing/2015/9/8/chartex" xmlns:cx2="http://schemas.microsoft.com/office/drawing/2015/10/21/chartex" xmlns:cx3="http://schemas.microsoft.com/office/drawing/2016/5/9/chartex" xmlns:cx4="http://schemas.microsoft.com/office/drawing/2016/5/10/chartex" xmlns:cx5="http://schemas.microsoft.com/office/drawing/2016/5/11/chartex" xmlns:cx6="http://schemas.microsoft.com/office/drawing/2016/5/12/chartex" xmlns:cx7="http://schemas.microsoft.com/office/drawing/2016/5/13/chartex" xmlns:cx8="http://schemas.microsoft.com/office/drawing/2016/5/14/chartex" xmlns:mc="http://schemas.openxmlformats.org/markup-compatibility/2006" xmlns:aink="http://schemas.microsoft.com/office/drawing/2016/ink" xmlns:am3d="http://schemas.microsoft.com/office/drawing/2017/model3d" xmlns:o="urn:schemas-microsoft-com:office:office" xmlns:r="http://schemas.openxmlformats.org/officeDocument/2006/relationships" xmlns:m="http://schemas.openxmlformats.org/officeDocument/2006/math" xmlns:v="urn:schemas-microsoft-com:vml" xmlns:wp14="http://schemas.microsoft.com/office/word/2010/wordprocessingDrawing" xmlns:wp="http://schemas.openxmlformats.org/drawingml/2006/wordprocessingDrawing" xmlns:w10="urn:schemas-microsoft-com:office:word" xmlns:w="http://schemas.openxmlformats.org/wordprocessingml/2006/main" xmlns:w14="http://schemas.microsoft.com/office/word/2010/wordml" xmlns:w15="http://schemas.microsoft.com/office/word/2012/wordml" xmlns:w16cex="http://schemas.microsoft.com/office/word/2018/wordml/cex" xmlns:w16cid="http://schemas.microsoft.com/office/word/2016/wordml/cid" xmlns:w16="http://schemas.microsoft.com/office/word/2018/wordml" xmlns:w16se="http://schemas.microsoft.com/office/word/2015/wordml/symex" xmlns:wpg="http://schemas.microsoft.com/office/word/2010/wordprocessingGroup" xmlns:wpi="http://schemas.microsoft.com/office/word/2010/wordprocessingInk" xmlns:wne="http://schemas.microsoft.com/office/word/2006/wordml" xmlns:wps="http://schemas.microsoft.com/office/word/2010/wordprocessingShape" mc:Ignorable="w14 w15 w16se w16cid w16 w16cex wp14">
   <w:abstractNum w:abstractNumId="0" w15:restartNumberingAfterBreak="0">
+    <w:nsid w:val="0A713E98"/>
+    <w:multiLevelType w:val="multilevel"/>
+    <w:tmpl w:val="2DCA069A"/>
+    <w:lvl w:ilvl="0">
+      <w:start w:val="1"/>
+      <w:numFmt w:val="bullet"/>
+      <w:lvlText w:val=""/>
+      <w:lvlJc w:val="left"/>
+      <w:pPr>
+        <w:tabs>
+          <w:tab w:val="num" w:pos="720"/>
+        </w:tabs>
+        <w:ind w:left="720" w:hanging="360"/>
+      </w:pPr>
+      <w:rPr>
+        <w:rFonts w:ascii="Symbol" w:hAnsi="Symbol" w:hint="default"/>
+        <w:sz w:val="20"/>
+      </w:rPr>
+    </w:lvl>
+    <w:lvl w:ilvl="1" w:tentative="1">
+      <w:start w:val="1"/>
+      <w:numFmt w:val="bullet"/>
+      <w:lvlText w:val="o"/>
+      <w:lvlJc w:val="left"/>
+      <w:pPr>
+        <w:tabs>
+          <w:tab w:val="num" w:pos="1440"/>
+        </w:tabs>
+        <w:ind w:left="1440" w:hanging="360"/>
+      </w:pPr>
+      <w:rPr>
+        <w:rFonts w:ascii="Courier New" w:hAnsi="Courier New" w:hint="default"/>
+        <w:sz w:val="20"/>
+      </w:rPr>
+    </w:lvl>
+    <w:lvl w:ilvl="2" w:tentative="1">
+      <w:start w:val="1"/>
+      <w:numFmt w:val="bullet"/>
+      <w:lvlText w:val=""/>
+      <w:lvlJc w:val="left"/>
+      <w:pPr>
+        <w:tabs>
+          <w:tab w:val="num" w:pos="2160"/>
+        </w:tabs>
+        <w:ind w:left="2160" w:hanging="360"/>
+      </w:pPr>
+      <w:rPr>
+        <w:rFonts w:ascii="Wingdings" w:hAnsi="Wingdings" w:hint="default"/>
+        <w:sz w:val="20"/>
+      </w:rPr>
+    </w:lvl>
+    <w:lvl w:ilvl="3" w:tentative="1">
+      <w:start w:val="1"/>
+      <w:numFmt w:val="bullet"/>
+      <w:lvlText w:val=""/>
+      <w:lvlJc w:val="left"/>
+      <w:pPr>
+        <w:tabs>
+          <w:tab w:val="num" w:pos="2880"/>
+        </w:tabs>
+        <w:ind w:left="2880" w:hanging="360"/>
+      </w:pPr>
+      <w:rPr>
+        <w:rFonts w:ascii="Wingdings" w:hAnsi="Wingdings" w:hint="default"/>
+        <w:sz w:val="20"/>
+      </w:rPr>
+    </w:lvl>
+    <w:lvl w:ilvl="4" w:tentative="1">
+      <w:start w:val="1"/>
+      <w:numFmt w:val="bullet"/>
+      <w:lvlText w:val=""/>
+      <w:lvlJc w:val="left"/>
+      <w:pPr>
+        <w:tabs>
+          <w:tab w:val="num" w:pos="3600"/>
+        </w:tabs>
+        <w:ind w:left="3600" w:hanging="360"/>
+      </w:pPr>
+      <w:rPr>
+        <w:rFonts w:ascii="Wingdings" w:hAnsi="Wingdings" w:hint="default"/>
+        <w:sz w:val="20"/>
+      </w:rPr>
+    </w:lvl>
+    <w:lvl w:ilvl="5" w:tentative="1">
+      <w:start w:val="1"/>
+      <w:numFmt w:val="bullet"/>
+      <w:lvlText w:val=""/>
+      <w:lvlJc w:val="left"/>
+      <w:pPr>
+        <w:tabs>
+          <w:tab w:val="num" w:pos="4320"/>
+        </w:tabs>
+        <w:ind w:left="4320" w:hanging="360"/>
+      </w:pPr>
+      <w:rPr>
+        <w:rFonts w:ascii="Wingdings" w:hAnsi="Wingdings" w:hint="default"/>
+        <w:sz w:val="20"/>
+      </w:rPr>
+    </w:lvl>
+    <w:lvl w:ilvl="6" w:tentative="1">
+      <w:start w:val="1"/>
+      <w:numFmt w:val="bullet"/>
+      <w:lvlText w:val=""/>
+      <w:lvlJc w:val="left"/>
+      <w:pPr>
+        <w:tabs>
+          <w:tab w:val="num" w:pos="5040"/>
+        </w:tabs>
+        <w:ind w:left="5040" w:hanging="360"/>
+      </w:pPr>
+      <w:rPr>
+        <w:rFonts w:ascii="Wingdings" w:hAnsi="Wingdings" w:hint="default"/>
+        <w:sz w:val="20"/>
+      </w:rPr>
+    </w:lvl>
+    <w:lvl w:ilvl="7" w:tentative="1">
+      <w:start w:val="1"/>
+      <w:numFmt w:val="bullet"/>
+      <w:lvlText w:val=""/>
+      <w:lvlJc w:val="left"/>
+      <w:pPr>
+        <w:tabs>
+          <w:tab w:val="num" w:pos="5760"/>
+        </w:tabs>
+        <w:ind w:left="5760" w:hanging="360"/>
+      </w:pPr>
+      <w:rPr>
+        <w:rFonts w:ascii="Wingdings" w:hAnsi="Wingdings" w:hint="default"/>
+        <w:sz w:val="20"/>
+      </w:rPr>
+    </w:lvl>
+    <w:lvl w:ilvl="8" w:tentative="1">
+      <w:start w:val="1"/>
+      <w:numFmt w:val="bullet"/>
+      <w:lvlText w:val=""/>
+      <w:lvlJc w:val="left"/>
+      <w:pPr>
+        <w:tabs>
+          <w:tab w:val="num" w:pos="6480"/>
+        </w:tabs>
+        <w:ind w:left="6480" w:hanging="360"/>
+      </w:pPr>
+      <w:rPr>
+        <w:rFonts w:ascii="Wingdings" w:hAnsi="Wingdings" w:hint="default"/>
+        <w:sz w:val="20"/>
+      </w:rPr>
+    </w:lvl>
+  </w:abstractNum>
+  <w:abstractNum w:abstractNumId="1" w15:restartNumberingAfterBreak="0">
     <w:nsid w:val="0BD75A22"/>
     <w:multiLevelType w:val="hybridMultilevel"/>
     <w:tmpl w:val="9AC40134"/>
@@ -13325,7 +15031,7 @@
       </w:pPr>
     </w:lvl>
   </w:abstractNum>
-  <w:abstractNum w:abstractNumId="1" w15:restartNumberingAfterBreak="0">
+  <w:abstractNum w:abstractNumId="2" w15:restartNumberingAfterBreak="0">
     <w:nsid w:val="1F7874F8"/>
     <w:multiLevelType w:val="hybridMultilevel"/>
     <w:tmpl w:val="C56449E6"/>
@@ -13438,7 +15144,7 @@
       </w:rPr>
     </w:lvl>
   </w:abstractNum>
-  <w:abstractNum w:abstractNumId="2" w15:restartNumberingAfterBreak="0">
+  <w:abstractNum w:abstractNumId="3" w15:restartNumberingAfterBreak="0">
     <w:nsid w:val="6B200354"/>
     <w:multiLevelType w:val="hybridMultilevel"/>
     <w:tmpl w:val="BB4038CA"/>
@@ -13528,12 +15234,15 @@
     </w:lvl>
   </w:abstractNum>
   <w:num w:numId="1">
+    <w:abstractNumId w:val="2"/>
+  </w:num>
+  <w:num w:numId="2">
+    <w:abstractNumId w:val="3"/>
+  </w:num>
+  <w:num w:numId="3">
     <w:abstractNumId w:val="1"/>
   </w:num>
-  <w:num w:numId="2">
-    <w:abstractNumId w:val="2"/>
-  </w:num>
-  <w:num w:numId="3">
+  <w:num w:numId="4">
     <w:abstractNumId w:val="0"/>
   </w:num>
 </w:numbering>
@@ -13981,9 +15690,32 @@
       <w:szCs w:val="26"/>
     </w:rPr>
   </w:style>
+  <w:style w:type="paragraph" w:styleId="Titre3">
+    <w:name w:val="heading 3"/>
+    <w:basedOn w:val="Normal"/>
+    <w:next w:val="Normal"/>
+    <w:link w:val="Titre3Car"/>
+    <w:uiPriority w:val="9"/>
+    <w:unhideWhenUsed/>
+    <w:qFormat/>
+    <w:rsid w:val="00EE2ED6"/>
+    <w:pPr>
+      <w:keepNext/>
+      <w:keepLines/>
+      <w:spacing w:before="40" w:after="0"/>
+      <w:outlineLvl w:val="2"/>
+    </w:pPr>
+    <w:rPr>
+      <w:rFonts w:asciiTheme="majorHAnsi" w:eastAsiaTheme="majorEastAsia" w:hAnsiTheme="majorHAnsi" w:cstheme="majorBidi"/>
+      <w:color w:val="1F3763" w:themeColor="accent1" w:themeShade="7F"/>
+      <w:sz w:val="24"/>
+      <w:szCs w:val="24"/>
+    </w:rPr>
+  </w:style>
   <w:style w:type="character" w:default="1" w:styleId="Policepardfaut">
     <w:name w:val="Default Paragraph Font"/>
     <w:uiPriority w:val="1"/>
+    <w:semiHidden/>
     <w:unhideWhenUsed/>
   </w:style>
   <w:style w:type="table" w:default="1" w:styleId="TableauNormal">
@@ -14166,6 +15898,36 @@
     <w:pPr>
       <w:spacing w:after="0" w:line="240" w:lineRule="auto"/>
     </w:pPr>
+  </w:style>
+  <w:style w:type="paragraph" w:styleId="NormalWeb">
+    <w:name w:val="Normal (Web)"/>
+    <w:basedOn w:val="Normal"/>
+    <w:uiPriority w:val="99"/>
+    <w:semiHidden/>
+    <w:unhideWhenUsed/>
+    <w:rsid w:val="00DF4006"/>
+    <w:pPr>
+      <w:spacing w:before="100" w:beforeAutospacing="1" w:after="100" w:afterAutospacing="1" w:line="240" w:lineRule="auto"/>
+    </w:pPr>
+    <w:rPr>
+      <w:rFonts w:ascii="Times New Roman" w:eastAsia="Times New Roman" w:hAnsi="Times New Roman" w:cs="Times New Roman"/>
+      <w:sz w:val="24"/>
+      <w:szCs w:val="24"/>
+      <w:lang w:eastAsia="fr-FR"/>
+    </w:rPr>
+  </w:style>
+  <w:style w:type="character" w:customStyle="1" w:styleId="Titre3Car">
+    <w:name w:val="Titre 3 Car"/>
+    <w:basedOn w:val="Policepardfaut"/>
+    <w:link w:val="Titre3"/>
+    <w:uiPriority w:val="9"/>
+    <w:rsid w:val="00EE2ED6"/>
+    <w:rPr>
+      <w:rFonts w:asciiTheme="majorHAnsi" w:eastAsiaTheme="majorEastAsia" w:hAnsiTheme="majorHAnsi" w:cstheme="majorBidi"/>
+      <w:color w:val="1F3763" w:themeColor="accent1" w:themeShade="7F"/>
+      <w:sz w:val="24"/>
+      <w:szCs w:val="24"/>
+    </w:rPr>
   </w:style>
 </w:styles>
 </file>

</xml_diff>